<commit_message>
3rd done + hallf 4th
</commit_message>
<xml_diff>
--- a/second_practice/ПР2.docx
+++ b/second_practice/ПР2.docx
@@ -223,29 +223,7 @@
                 <w:sz w:val="24"/>
                 <w:szCs w:val="32"/>
               </w:rPr>
-              <w:t>"</w:t>
-            </w:r>
-            <w:proofErr w:type="gramStart"/>
-            <w:r>
-              <w:rPr>
-                <w:rFonts w:eastAsia="Times New Roman" w:cs="Times New Roman"/>
-                <w:b/>
-                <w:bCs/>
-                <w:sz w:val="24"/>
-                <w:szCs w:val="32"/>
-              </w:rPr>
-              <w:t>МИРЭА  -</w:t>
-            </w:r>
-            <w:proofErr w:type="gramEnd"/>
-            <w:r>
-              <w:rPr>
-                <w:rFonts w:eastAsia="Times New Roman" w:cs="Times New Roman"/>
-                <w:b/>
-                <w:bCs/>
-                <w:sz w:val="24"/>
-                <w:szCs w:val="32"/>
-              </w:rPr>
-              <w:t xml:space="preserve"> Российский технологический университет"</w:t>
+              <w:t>"МИРЭА  - Российский технологический университет"</w:t>
             </w:r>
           </w:p>
           <w:p>
@@ -263,7 +241,6 @@
                 <w:szCs w:val="32"/>
               </w:rPr>
             </w:pPr>
-            <w:proofErr w:type="gramStart"/>
             <w:r>
               <w:rPr>
                 <w:rFonts w:eastAsia="Times New Roman" w:cs="Times New Roman"/>
@@ -274,7 +251,6 @@
               </w:rPr>
               <w:t>РТУ  МИРЭА</w:t>
             </w:r>
-            <w:proofErr w:type="gramEnd"/>
           </w:p>
           <w:p>
             <w:pPr>
@@ -805,23 +781,13 @@
                 <w:szCs w:val="24"/>
               </w:rPr>
             </w:pPr>
-            <w:proofErr w:type="spellStart"/>
             <w:r>
               <w:rPr>
                 <w:rFonts w:eastAsia="Times New Roman" w:cs="Times New Roman"/>
                 <w:sz w:val="24"/>
                 <w:szCs w:val="24"/>
               </w:rPr>
-              <w:t>Гологузов</w:t>
-            </w:r>
-            <w:proofErr w:type="spellEnd"/>
-            <w:r>
-              <w:rPr>
-                <w:rFonts w:eastAsia="Times New Roman" w:cs="Times New Roman"/>
-                <w:sz w:val="24"/>
-                <w:szCs w:val="24"/>
-              </w:rPr>
-              <w:t xml:space="preserve"> К.А.</w:t>
+              <w:t>Гологузов К.А.</w:t>
             </w:r>
           </w:p>
         </w:tc>
@@ -1105,15 +1071,7 @@
         <w:pStyle w:val="a8"/>
       </w:pPr>
       <w:r>
-        <w:t xml:space="preserve">1. Найти и выгрузить многомерные данные (с большим количеством признаков – столбцов) с использованием библиотеки </w:t>
-      </w:r>
-      <w:proofErr w:type="spellStart"/>
-      <w:r>
-        <w:t>pandas</w:t>
-      </w:r>
-      <w:proofErr w:type="spellEnd"/>
-      <w:r>
-        <w:t>. В отчёте описать найденные данные.</w:t>
+        <w:t>1. Найти и выгрузить многомерные данные (с большим количеством признаков – столбцов) с использованием библиотеки pandas. В отчёте описать найденные данные.</w:t>
       </w:r>
     </w:p>
     <w:p>
@@ -1121,15 +1079,7 @@
         <w:pStyle w:val="a8"/>
       </w:pPr>
       <w:r>
-        <w:t xml:space="preserve">Для текущей работы был выбран </w:t>
-      </w:r>
-      <w:proofErr w:type="spellStart"/>
-      <w:r>
-        <w:t>датасет</w:t>
-      </w:r>
-      <w:proofErr w:type="spellEnd"/>
-      <w:r>
-        <w:t>, связанный с красными винами, содержащий в себе 12 признаков-ст</w:t>
+        <w:t>Для текущей работы был выбран датасет, связанный с красными винами, содержащий в себе 12 признаков-ст</w:t>
       </w:r>
       <w:r>
         <w:t>ол</w:t>
@@ -1169,57 +1119,7 @@
         <w:rPr>
           <w:lang w:eastAsia="ru-RU"/>
         </w:rPr>
-        <w:t>2. Вывести информацию о данных при помощи методов .</w:t>
-      </w:r>
-      <w:proofErr w:type="spellStart"/>
-      <w:proofErr w:type="gramStart"/>
-      <w:r>
-        <w:rPr>
-          <w:lang w:eastAsia="ru-RU"/>
-        </w:rPr>
-        <w:t>info</w:t>
-      </w:r>
-      <w:proofErr w:type="spellEnd"/>
-      <w:r>
-        <w:rPr>
-          <w:lang w:eastAsia="ru-RU"/>
-        </w:rPr>
-        <w:t>(</w:t>
-      </w:r>
-      <w:proofErr w:type="gramEnd"/>
-      <w:r>
-        <w:rPr>
-          <w:lang w:eastAsia="ru-RU"/>
-        </w:rPr>
-        <w:t>), .</w:t>
-      </w:r>
-      <w:proofErr w:type="spellStart"/>
-      <w:r>
-        <w:rPr>
-          <w:lang w:eastAsia="ru-RU"/>
-        </w:rPr>
-        <w:t>head</w:t>
-      </w:r>
-      <w:proofErr w:type="spellEnd"/>
-      <w:r>
-        <w:rPr>
-          <w:lang w:eastAsia="ru-RU"/>
-        </w:rPr>
-        <w:t xml:space="preserve">(). Проверить данные на наличие пустых значений. В случае их наличия удалить данные строки или интерполировать пропущенные значения. При необходимости дополнительно </w:t>
-      </w:r>
-      <w:proofErr w:type="spellStart"/>
-      <w:r>
-        <w:rPr>
-          <w:lang w:eastAsia="ru-RU"/>
-        </w:rPr>
-        <w:t>предобработать</w:t>
-      </w:r>
-      <w:proofErr w:type="spellEnd"/>
-      <w:r>
-        <w:rPr>
-          <w:lang w:eastAsia="ru-RU"/>
-        </w:rPr>
-        <w:t xml:space="preserve"> данные для дальнейшей работы с ними</w:t>
+        <w:t>2. Вывести информацию о данных при помощи методов .info(), .head(). Проверить данные на наличие пустых значений. В случае их наличия удалить данные строки или интерполировать пропущенные значения. При необходимости дополнительно предобработать данные для дальнейшей работы с ними</w:t>
       </w:r>
       <w:r>
         <w:rPr>
@@ -1319,21 +1219,7 @@
         <w:rPr>
           <w:lang w:val="en-US" w:eastAsia="ru-RU"/>
         </w:rPr>
-        <w:t xml:space="preserve"> .</w:t>
-      </w:r>
-      <w:proofErr w:type="gramStart"/>
-      <w:r>
-        <w:rPr>
-          <w:lang w:val="en-US" w:eastAsia="ru-RU"/>
-        </w:rPr>
-        <w:t>info(</w:t>
-      </w:r>
-      <w:proofErr w:type="gramEnd"/>
-      <w:r>
-        <w:rPr>
-          <w:lang w:val="en-US" w:eastAsia="ru-RU"/>
-        </w:rPr>
-        <w:t>)</w:t>
+        <w:t xml:space="preserve"> .info()</w:t>
       </w:r>
     </w:p>
     <w:p>
@@ -1404,7 +1290,6 @@
         </w:rPr>
         <w:t xml:space="preserve">- </w:t>
       </w:r>
-      <w:proofErr w:type="gramStart"/>
       <w:r>
         <w:rPr>
           <w:lang w:eastAsia="ru-RU"/>
@@ -1417,7 +1302,6 @@
         </w:rPr>
         <w:t>head</w:t>
       </w:r>
-      <w:proofErr w:type="gramEnd"/>
       <w:r>
         <w:rPr>
           <w:lang w:eastAsia="ru-RU"/>
@@ -1466,55 +1350,125 @@
         <w:rPr>
           <w:lang w:eastAsia="ru-RU"/>
         </w:rPr>
-        <w:t>3. Построить столбчатую диаграмму (.</w:t>
-      </w:r>
-      <w:proofErr w:type="spellStart"/>
+        <w:t>3. Построить столбчатую диаграмму (.bar) с использованием модуля</w:t>
+      </w:r>
       <w:r>
         <w:rPr>
           <w:lang w:eastAsia="ru-RU"/>
         </w:rPr>
-        <w:t>bar</w:t>
-      </w:r>
-      <w:proofErr w:type="spellEnd"/>
+        <w:t xml:space="preserve"> </w:t>
+      </w:r>
       <w:r>
         <w:rPr>
           <w:lang w:eastAsia="ru-RU"/>
         </w:rPr>
-        <w:t>) с использованием модуля</w:t>
-      </w:r>
-      <w:r>
+        <w:t>graph_objs из библиотеки Plotly со следующими параметрами:</w:t>
+      </w:r>
+    </w:p>
+    <w:p>
+      <w:pPr>
+        <w:pStyle w:val="a8"/>
         <w:rPr>
           <w:lang w:eastAsia="ru-RU"/>
         </w:rPr>
-        <w:t xml:space="preserve"> </w:t>
-      </w:r>
-      <w:proofErr w:type="spellStart"/>
+      </w:pPr>
       <w:r>
         <w:rPr>
           <w:lang w:eastAsia="ru-RU"/>
         </w:rPr>
-        <w:t>graph_objs</w:t>
-      </w:r>
-      <w:proofErr w:type="spellEnd"/>
-      <w:r>
+        <w:t>3.1. По оси Х указать дату или название, по оси У указать количественный показатель.</w:t>
+      </w:r>
+    </w:p>
+    <w:p>
+      <w:pPr>
+        <w:pStyle w:val="a8"/>
         <w:rPr>
           <w:lang w:eastAsia="ru-RU"/>
         </w:rPr>
-        <w:t xml:space="preserve"> из библиотеки </w:t>
-      </w:r>
-      <w:proofErr w:type="spellStart"/>
+      </w:pPr>
       <w:r>
         <w:rPr>
           <w:lang w:eastAsia="ru-RU"/>
         </w:rPr>
-        <w:t>Plotly</w:t>
-      </w:r>
-      <w:proofErr w:type="spellEnd"/>
+        <w:t>3.2. Сделать так, чтобы столбец принимал цвет в зависимости от значения показателя</w:t>
+      </w:r>
       <w:r>
         <w:rPr>
           <w:lang w:eastAsia="ru-RU"/>
         </w:rPr>
-        <w:t xml:space="preserve"> со следующими параметрами:</w:t>
+        <w:t xml:space="preserve"> (</w:t>
+      </w:r>
+      <w:r>
+        <w:rPr>
+          <w:lang w:val="en-US" w:eastAsia="ru-RU"/>
+        </w:rPr>
+        <w:t>marker</w:t>
+      </w:r>
+      <w:r>
+        <w:rPr>
+          <w:lang w:eastAsia="ru-RU"/>
+        </w:rPr>
+        <w:t>=</w:t>
+      </w:r>
+      <w:r>
+        <w:rPr>
+          <w:lang w:val="en-US" w:eastAsia="ru-RU"/>
+        </w:rPr>
+        <w:t>dict</w:t>
+      </w:r>
+      <w:r>
+        <w:rPr>
+          <w:lang w:eastAsia="ru-RU"/>
+        </w:rPr>
+        <w:t>(</w:t>
+      </w:r>
+      <w:r>
+        <w:rPr>
+          <w:lang w:val="en-US" w:eastAsia="ru-RU"/>
+        </w:rPr>
+        <w:t>color</w:t>
+      </w:r>
+      <w:r>
+        <w:rPr>
+          <w:lang w:eastAsia="ru-RU"/>
+        </w:rPr>
+        <w:t>=</w:t>
+      </w:r>
+      <w:r>
+        <w:rPr>
+          <w:lang w:eastAsia="ru-RU"/>
+        </w:rPr>
+        <w:t>признак</w:t>
+      </w:r>
+      <w:r>
+        <w:rPr>
+          <w:lang w:eastAsia="ru-RU"/>
+        </w:rPr>
+        <w:t xml:space="preserve">, </w:t>
+      </w:r>
+      <w:r>
+        <w:rPr>
+          <w:lang w:val="en-US" w:eastAsia="ru-RU"/>
+        </w:rPr>
+        <w:t>coloraxis</w:t>
+      </w:r>
+      <w:r>
+        <w:rPr>
+          <w:lang w:eastAsia="ru-RU"/>
+        </w:rPr>
+        <w:t>="</w:t>
+      </w:r>
+      <w:r>
+        <w:rPr>
+          <w:lang w:val="en-US" w:eastAsia="ru-RU"/>
+        </w:rPr>
+        <w:t>coloraxis</w:t>
+      </w:r>
+      <w:r>
+        <w:rPr>
+          <w:lang w:eastAsia="ru-RU"/>
+        </w:rPr>
+        <w:t>")).</w:t>
       </w:r>
     </w:p>
     <w:p>
@@ -1528,7 +1482,7 @@
         <w:rPr>
           <w:lang w:eastAsia="ru-RU"/>
         </w:rPr>
-        <w:t>3.1. По оси Х указать дату или название, по оси У указать количественный показатель.</w:t>
+        <w:t>3.3. Сделать так, чтобы границы каждого столбца были выделены чёрной линией с толщиной равной 2.</w:t>
       </w:r>
     </w:p>
     <w:p>
@@ -1542,234 +1496,64 @@
         <w:rPr>
           <w:lang w:eastAsia="ru-RU"/>
         </w:rPr>
-        <w:t>3.2. Сделать так, чтобы столбец принимал цвет в зависимости от значения показателя</w:t>
-      </w:r>
-      <w:r>
+        <w:t>3.4. Отобразить заголовок диаграммы, разместив его по центру сверху, с 20 размером текста.</w:t>
+      </w:r>
+    </w:p>
+    <w:p>
+      <w:pPr>
+        <w:pStyle w:val="a8"/>
         <w:rPr>
           <w:lang w:eastAsia="ru-RU"/>
         </w:rPr>
-        <w:t xml:space="preserve"> (</w:t>
-      </w:r>
-      <w:r>
-        <w:rPr>
-          <w:lang w:val="en-US" w:eastAsia="ru-RU"/>
-        </w:rPr>
-        <w:t>marker</w:t>
-      </w:r>
+      </w:pPr>
       <w:r>
         <w:rPr>
           <w:lang w:eastAsia="ru-RU"/>
         </w:rPr>
-        <w:t>=</w:t>
-      </w:r>
-      <w:proofErr w:type="spellStart"/>
-      <w:proofErr w:type="gramStart"/>
-      <w:r>
-        <w:rPr>
-          <w:lang w:val="en-US" w:eastAsia="ru-RU"/>
-        </w:rPr>
-        <w:t>dict</w:t>
-      </w:r>
-      <w:proofErr w:type="spellEnd"/>
-      <w:r>
+        <w:t>3.5. Добавить подписи для осей X и Y с размером текста, равным 16. Для оси абсцисс развернуть метки так, чтобы они читались под углом, равным 315.</w:t>
+      </w:r>
+    </w:p>
+    <w:p>
+      <w:pPr>
+        <w:pStyle w:val="a8"/>
         <w:rPr>
           <w:lang w:eastAsia="ru-RU"/>
         </w:rPr>
-        <w:t>(</w:t>
-      </w:r>
-      <w:proofErr w:type="gramEnd"/>
-      <w:r>
-        <w:rPr>
-          <w:lang w:val="en-US" w:eastAsia="ru-RU"/>
-        </w:rPr>
-        <w:t>color</w:t>
-      </w:r>
+      </w:pPr>
       <w:r>
         <w:rPr>
           <w:lang w:eastAsia="ru-RU"/>
         </w:rPr>
-        <w:t>=</w:t>
-      </w:r>
-      <w:r>
+        <w:t>3.6. Размер текста меток осей сделать равным 14.</w:t>
+      </w:r>
+    </w:p>
+    <w:p>
+      <w:pPr>
+        <w:pStyle w:val="a8"/>
         <w:rPr>
           <w:lang w:eastAsia="ru-RU"/>
         </w:rPr>
-        <w:t>признак</w:t>
-      </w:r>
+      </w:pPr>
       <w:r>
         <w:rPr>
           <w:lang w:eastAsia="ru-RU"/>
         </w:rPr>
-        <w:t xml:space="preserve">, </w:t>
-      </w:r>
-      <w:proofErr w:type="spellStart"/>
-      <w:r>
-        <w:rPr>
-          <w:lang w:val="en-US" w:eastAsia="ru-RU"/>
-        </w:rPr>
-        <w:t>coloraxis</w:t>
-      </w:r>
-      <w:proofErr w:type="spellEnd"/>
-      <w:r>
+        <w:t>3.7. Расположить график во всю ширину рабочей области и присвоить высоту, равную 700 пикселей.</w:t>
+      </w:r>
+    </w:p>
+    <w:p>
+      <w:pPr>
+        <w:pStyle w:val="a8"/>
         <w:rPr>
           <w:lang w:eastAsia="ru-RU"/>
         </w:rPr>
-        <w:t>="</w:t>
-      </w:r>
-      <w:proofErr w:type="spellStart"/>
-      <w:r>
-        <w:rPr>
-          <w:lang w:val="en-US" w:eastAsia="ru-RU"/>
-        </w:rPr>
-        <w:t>coloraxis</w:t>
-      </w:r>
-      <w:proofErr w:type="spellEnd"/>
+      </w:pPr>
       <w:r>
         <w:rPr>
           <w:lang w:eastAsia="ru-RU"/>
         </w:rPr>
-        <w:t>")).</w:t>
-      </w:r>
-    </w:p>
-    <w:p>
-      <w:pPr>
-        <w:pStyle w:val="a8"/>
-        <w:rPr>
-          <w:lang w:eastAsia="ru-RU"/>
-        </w:rPr>
-      </w:pPr>
-      <w:r>
-        <w:rPr>
-          <w:lang w:eastAsia="ru-RU"/>
-        </w:rPr>
-        <w:t>3.3. Сделать так, чтобы границы каждого столбца были выделены чёрной линией с толщиной равной 2.</w:t>
-      </w:r>
-    </w:p>
-    <w:p>
-      <w:pPr>
-        <w:pStyle w:val="a8"/>
-        <w:rPr>
-          <w:lang w:eastAsia="ru-RU"/>
-        </w:rPr>
-      </w:pPr>
-      <w:r>
-        <w:rPr>
-          <w:lang w:eastAsia="ru-RU"/>
-        </w:rPr>
-        <w:t>3.4. Отобразить заголовок диаграммы, разместив его по центру сверху, с 20 размером текста.</w:t>
-      </w:r>
-    </w:p>
-    <w:p>
-      <w:pPr>
-        <w:pStyle w:val="a8"/>
-        <w:rPr>
-          <w:lang w:eastAsia="ru-RU"/>
-        </w:rPr>
-      </w:pPr>
-      <w:r>
-        <w:rPr>
-          <w:lang w:eastAsia="ru-RU"/>
-        </w:rPr>
-        <w:t>3.5. Добавить подписи для осей X и Y с размером текста, равным 16. Для оси абсцисс развернуть метки так, чтобы они читались под углом, равным 315.</w:t>
-      </w:r>
-    </w:p>
-    <w:p>
-      <w:pPr>
-        <w:pStyle w:val="a8"/>
-        <w:rPr>
-          <w:lang w:eastAsia="ru-RU"/>
-        </w:rPr>
-      </w:pPr>
-      <w:r>
-        <w:rPr>
-          <w:lang w:eastAsia="ru-RU"/>
-        </w:rPr>
-        <w:t>3.6. Размер текста меток осей сделать равным 14.</w:t>
-      </w:r>
-    </w:p>
-    <w:p>
-      <w:pPr>
-        <w:pStyle w:val="a8"/>
-        <w:rPr>
-          <w:lang w:eastAsia="ru-RU"/>
-        </w:rPr>
-      </w:pPr>
-      <w:r>
-        <w:rPr>
-          <w:lang w:eastAsia="ru-RU"/>
-        </w:rPr>
-        <w:t>3.7. Расположить график во всю ширину рабочей области и присвоить высоту, равную 700 пикселей.</w:t>
-      </w:r>
-    </w:p>
-    <w:p>
-      <w:pPr>
-        <w:pStyle w:val="a8"/>
-        <w:rPr>
-          <w:lang w:eastAsia="ru-RU"/>
-        </w:rPr>
-      </w:pPr>
-      <w:r>
-        <w:rPr>
-          <w:lang w:eastAsia="ru-RU"/>
-        </w:rPr>
         <w:lastRenderedPageBreak/>
-        <w:t>3.8. Добавить сетку на график, сделать её цвет '</w:t>
-      </w:r>
-      <w:proofErr w:type="spellStart"/>
-      <w:r>
-        <w:rPr>
-          <w:lang w:eastAsia="ru-RU"/>
-        </w:rPr>
-        <w:t>ivory</w:t>
-      </w:r>
-      <w:proofErr w:type="spellEnd"/>
-      <w:r>
-        <w:rPr>
-          <w:lang w:eastAsia="ru-RU"/>
-        </w:rPr>
-        <w:t xml:space="preserve">' и толщину равную 2. (Можно сделать это при настройке осей с помощью </w:t>
-      </w:r>
-      <w:proofErr w:type="spellStart"/>
-      <w:r>
-        <w:rPr>
-          <w:lang w:eastAsia="ru-RU"/>
-        </w:rPr>
-        <w:t>gridwidth</w:t>
-      </w:r>
-      <w:proofErr w:type="spellEnd"/>
-      <w:r>
-        <w:rPr>
-          <w:lang w:eastAsia="ru-RU"/>
-        </w:rPr>
-        <w:t xml:space="preserve">=2, </w:t>
-      </w:r>
-      <w:proofErr w:type="spellStart"/>
-      <w:r>
-        <w:rPr>
-          <w:lang w:eastAsia="ru-RU"/>
-        </w:rPr>
-        <w:t>gridcolor</w:t>
-      </w:r>
-      <w:proofErr w:type="spellEnd"/>
-      <w:r>
-        <w:rPr>
-          <w:lang w:eastAsia="ru-RU"/>
-        </w:rPr>
-        <w:t>='</w:t>
-      </w:r>
-      <w:proofErr w:type="spellStart"/>
-      <w:r>
-        <w:rPr>
-          <w:lang w:eastAsia="ru-RU"/>
-        </w:rPr>
-        <w:t>ivory</w:t>
-      </w:r>
-      <w:proofErr w:type="spellEnd"/>
-      <w:r>
-        <w:rPr>
-          <w:lang w:eastAsia="ru-RU"/>
-        </w:rPr>
-        <w:t>')</w:t>
+        <w:t>3.8. Добавить сетку на график, сделать её цвет 'ivory' и толщину равную 2. (Можно сделать это при настройке осей с помощью gridwidth=2, gridcolor='ivory')</w:t>
       </w:r>
     </w:p>
     <w:p>
@@ -1866,8 +1650,901 @@
     </w:p>
     <w:p>
       <w:pPr>
+        <w:pStyle w:val="13"/>
+        <w:rPr>
+          <w:lang w:val="en-US"/>
+        </w:rPr>
+      </w:pPr>
+      <w:r>
+        <w:t>Приложение</w:t>
+      </w:r>
+      <w:r>
+        <w:rPr>
+          <w:lang w:val="en-US"/>
+        </w:rPr>
+        <w:t xml:space="preserve"> 1 – </w:t>
+      </w:r>
+      <w:r>
+        <w:t>Код</w:t>
+      </w:r>
+      <w:r>
+        <w:rPr>
+          <w:lang w:val="en-US"/>
+        </w:rPr>
+        <w:t xml:space="preserve"> </w:t>
+      </w:r>
+      <w:r>
+        <w:t>программы</w:t>
+      </w:r>
+    </w:p>
+    <w:p>
+      <w:pPr>
+        <w:pStyle w:val="a6"/>
+      </w:pPr>
+      <w:r>
+        <w:rPr>
+          <w:color w:val="CF8E6D"/>
+        </w:rPr>
+        <w:t xml:space="preserve">import </w:t>
+      </w:r>
+      <w:r>
+        <w:t xml:space="preserve">pandas </w:t>
+      </w:r>
+      <w:r>
+        <w:rPr>
+          <w:color w:val="CF8E6D"/>
+        </w:rPr>
+        <w:t xml:space="preserve">as </w:t>
+      </w:r>
+      <w:r>
+        <w:t>pd</w:t>
+      </w:r>
+      <w:r>
+        <w:br/>
+      </w:r>
+      <w:r>
+        <w:rPr>
+          <w:color w:val="CF8E6D"/>
+        </w:rPr>
+        <w:t xml:space="preserve">import </w:t>
+      </w:r>
+      <w:r>
+        <w:t xml:space="preserve">plotly.graph_objs </w:t>
+      </w:r>
+      <w:r>
+        <w:rPr>
+          <w:color w:val="CF8E6D"/>
+        </w:rPr>
+        <w:t xml:space="preserve">as </w:t>
+      </w:r>
+      <w:r>
+        <w:t>go</w:t>
+      </w:r>
+      <w:r>
+        <w:br/>
+      </w:r>
+      <w:r>
+        <w:br/>
+      </w:r>
+      <w:r>
+        <w:br/>
+        <w:t>df = pd.read_csv(</w:t>
+      </w:r>
+      <w:r>
+        <w:rPr>
+          <w:color w:val="6AAB73"/>
+        </w:rPr>
+        <w:t>"winequality-red.csv"</w:t>
+      </w:r>
+      <w:r>
+        <w:t>)</w:t>
+      </w:r>
+      <w:r>
+        <w:br/>
+        <w:t>columns = df.columns.values.tolist()</w:t>
+      </w:r>
+      <w:r>
+        <w:br/>
+        <w:t>first_bar = df.loc[df[</w:t>
+      </w:r>
+      <w:r>
+        <w:rPr>
+          <w:color w:val="6AAB73"/>
+        </w:rPr>
+        <w:t>"quality"</w:t>
+      </w:r>
+      <w:r>
+        <w:t xml:space="preserve">] == </w:t>
+      </w:r>
+      <w:r>
+        <w:rPr>
+          <w:color w:val="2AACB8"/>
+        </w:rPr>
+        <w:t>3</w:t>
+      </w:r>
+      <w:r>
+        <w:t>]</w:t>
+      </w:r>
+      <w:r>
+        <w:br/>
+        <w:t>second_bar = df.loc[df[</w:t>
+      </w:r>
+      <w:r>
+        <w:rPr>
+          <w:color w:val="6AAB73"/>
+        </w:rPr>
+        <w:t>"quality"</w:t>
+      </w:r>
+      <w:r>
+        <w:t xml:space="preserve">] == </w:t>
+      </w:r>
+      <w:r>
+        <w:rPr>
+          <w:color w:val="2AACB8"/>
+        </w:rPr>
+        <w:t>8</w:t>
+      </w:r>
+      <w:r>
+        <w:t>]</w:t>
+      </w:r>
+      <w:r>
+        <w:br/>
+      </w:r>
+      <w:r>
+        <w:br/>
+        <w:t>fig = go.Figure(</w:t>
+      </w:r>
+      <w:r>
+        <w:rPr>
+          <w:color w:val="AA4926"/>
+        </w:rPr>
+        <w:t>data</w:t>
+      </w:r>
+      <w:r>
+        <w:t>=[go.Bar(</w:t>
+      </w:r>
+      <w:r>
+        <w:rPr>
+          <w:color w:val="AA4926"/>
+        </w:rPr>
+        <w:t>x</w:t>
+      </w:r>
+      <w:r>
+        <w:t xml:space="preserve">=columns, </w:t>
+      </w:r>
+      <w:r>
+        <w:rPr>
+          <w:color w:val="AA4926"/>
+        </w:rPr>
+        <w:t>y</w:t>
+      </w:r>
+      <w:r>
+        <w:t xml:space="preserve">=first_bar.mean(), </w:t>
+      </w:r>
+      <w:r>
+        <w:rPr>
+          <w:color w:val="AA4926"/>
+        </w:rPr>
+        <w:t>marker</w:t>
+      </w:r>
+      <w:r>
+        <w:t>=</w:t>
+      </w:r>
+      <w:r>
+        <w:rPr>
+          <w:color w:val="8888C6"/>
+        </w:rPr>
+        <w:t>dict</w:t>
+      </w:r>
+      <w:r>
+        <w:t>(</w:t>
+      </w:r>
+      <w:r>
+        <w:rPr>
+          <w:color w:val="AA4926"/>
+        </w:rPr>
+        <w:t>color</w:t>
+      </w:r>
+      <w:r>
+        <w:t>=</w:t>
+      </w:r>
+      <w:r>
+        <w:rPr>
+          <w:color w:val="8888C6"/>
+        </w:rPr>
+        <w:t>list</w:t>
+      </w:r>
+      <w:r>
+        <w:t>(</w:t>
+      </w:r>
+      <w:r>
+        <w:rPr>
+          <w:color w:val="8888C6"/>
+        </w:rPr>
+        <w:t>range</w:t>
+      </w:r>
+      <w:r>
+        <w:t>(</w:t>
+      </w:r>
+      <w:r>
+        <w:rPr>
+          <w:color w:val="8888C6"/>
+        </w:rPr>
+        <w:t>len</w:t>
+      </w:r>
+      <w:r>
+        <w:t xml:space="preserve">(columns))), </w:t>
+      </w:r>
+      <w:r>
+        <w:rPr>
+          <w:color w:val="AA4926"/>
+        </w:rPr>
+        <w:t>coloraxis</w:t>
+      </w:r>
+      <w:r>
+        <w:t>=</w:t>
+      </w:r>
+      <w:r>
+        <w:rPr>
+          <w:color w:val="6AAB73"/>
+        </w:rPr>
+        <w:t>"coloraxis"</w:t>
+      </w:r>
+      <w:r>
+        <w:t xml:space="preserve">, </w:t>
+      </w:r>
+      <w:r>
+        <w:rPr>
+          <w:color w:val="AA4926"/>
+        </w:rPr>
+        <w:t>line</w:t>
+      </w:r>
+      <w:r>
+        <w:t>=</w:t>
+      </w:r>
+      <w:r>
+        <w:rPr>
+          <w:color w:val="8888C6"/>
+        </w:rPr>
+        <w:t>dict</w:t>
+      </w:r>
+      <w:r>
+        <w:t>(</w:t>
+      </w:r>
+      <w:r>
+        <w:rPr>
+          <w:color w:val="AA4926"/>
+        </w:rPr>
+        <w:t>color</w:t>
+      </w:r>
+      <w:r>
+        <w:t>=</w:t>
+      </w:r>
+      <w:r>
+        <w:rPr>
+          <w:color w:val="6AAB73"/>
+        </w:rPr>
+        <w:t>"black"</w:t>
+      </w:r>
+      <w:r>
+        <w:t>,</w:t>
+      </w:r>
+      <w:r>
+        <w:rPr>
+          <w:color w:val="AA4926"/>
+        </w:rPr>
+        <w:t>width</w:t>
+      </w:r>
+      <w:r>
+        <w:t>=</w:t>
+      </w:r>
+      <w:r>
+        <w:rPr>
+          <w:color w:val="2AACB8"/>
+        </w:rPr>
+        <w:t>2</w:t>
+      </w:r>
+      <w:r>
+        <w:t xml:space="preserve">)), </w:t>
+      </w:r>
+      <w:r>
+        <w:rPr>
+          <w:color w:val="AA4926"/>
+        </w:rPr>
+        <w:t>showlegend</w:t>
+      </w:r>
+      <w:r>
+        <w:t>=</w:t>
+      </w:r>
+      <w:r>
+        <w:rPr>
+          <w:color w:val="CF8E6D"/>
+        </w:rPr>
+        <w:t>False</w:t>
+      </w:r>
+      <w:r>
+        <w:t>),</w:t>
+      </w:r>
+      <w:r>
+        <w:br/>
+        <w:t xml:space="preserve">                      go.Bar(</w:t>
+      </w:r>
+      <w:r>
+        <w:rPr>
+          <w:color w:val="AA4926"/>
+        </w:rPr>
+        <w:t>x</w:t>
+      </w:r>
+      <w:r>
+        <w:t xml:space="preserve">=columns, </w:t>
+      </w:r>
+      <w:r>
+        <w:rPr>
+          <w:color w:val="AA4926"/>
+        </w:rPr>
+        <w:t>y</w:t>
+      </w:r>
+      <w:r>
+        <w:t xml:space="preserve">=second_bar.mean(), </w:t>
+      </w:r>
+      <w:r>
+        <w:rPr>
+          <w:color w:val="AA4926"/>
+        </w:rPr>
+        <w:t>marker</w:t>
+      </w:r>
+      <w:r>
+        <w:t>=</w:t>
+      </w:r>
+      <w:r>
+        <w:rPr>
+          <w:color w:val="8888C6"/>
+        </w:rPr>
+        <w:t>dict</w:t>
+      </w:r>
+      <w:r>
+        <w:t>(</w:t>
+      </w:r>
+      <w:r>
+        <w:rPr>
+          <w:color w:val="AA4926"/>
+        </w:rPr>
+        <w:t>color</w:t>
+      </w:r>
+      <w:r>
+        <w:t>=</w:t>
+      </w:r>
+      <w:r>
+        <w:rPr>
+          <w:color w:val="8888C6"/>
+        </w:rPr>
+        <w:t>list</w:t>
+      </w:r>
+      <w:r>
+        <w:t>(</w:t>
+      </w:r>
+      <w:r>
+        <w:rPr>
+          <w:color w:val="8888C6"/>
+        </w:rPr>
+        <w:t>range</w:t>
+      </w:r>
+      <w:r>
+        <w:t>(</w:t>
+      </w:r>
+      <w:r>
+        <w:rPr>
+          <w:color w:val="8888C6"/>
+        </w:rPr>
+        <w:t>len</w:t>
+      </w:r>
+      <w:r>
+        <w:t xml:space="preserve">(columns))), </w:t>
+      </w:r>
+      <w:r>
+        <w:rPr>
+          <w:color w:val="AA4926"/>
+        </w:rPr>
+        <w:t>coloraxis</w:t>
+      </w:r>
+      <w:r>
+        <w:t>=</w:t>
+      </w:r>
+      <w:r>
+        <w:rPr>
+          <w:color w:val="6AAB73"/>
+        </w:rPr>
+        <w:t>"coloraxis"</w:t>
+      </w:r>
+      <w:r>
+        <w:t xml:space="preserve">, </w:t>
+      </w:r>
+      <w:r>
+        <w:rPr>
+          <w:color w:val="AA4926"/>
+        </w:rPr>
+        <w:t>line</w:t>
+      </w:r>
+      <w:r>
+        <w:t>=</w:t>
+      </w:r>
+      <w:r>
+        <w:rPr>
+          <w:color w:val="8888C6"/>
+        </w:rPr>
+        <w:t>dict</w:t>
+      </w:r>
+      <w:r>
+        <w:t>(</w:t>
+      </w:r>
+      <w:r>
+        <w:rPr>
+          <w:color w:val="AA4926"/>
+        </w:rPr>
+        <w:t>color</w:t>
+      </w:r>
+      <w:r>
+        <w:t>=</w:t>
+      </w:r>
+      <w:r>
+        <w:rPr>
+          <w:color w:val="6AAB73"/>
+        </w:rPr>
+        <w:t>"black"</w:t>
+      </w:r>
+      <w:r>
+        <w:t>,</w:t>
+      </w:r>
+      <w:r>
+        <w:rPr>
+          <w:color w:val="AA4926"/>
+        </w:rPr>
+        <w:t>width</w:t>
+      </w:r>
+      <w:r>
+        <w:t>=</w:t>
+      </w:r>
+      <w:r>
+        <w:rPr>
+          <w:color w:val="2AACB8"/>
+        </w:rPr>
+        <w:t>2</w:t>
+      </w:r>
+      <w:r>
+        <w:t xml:space="preserve">)), </w:t>
+      </w:r>
+      <w:r>
+        <w:rPr>
+          <w:color w:val="AA4926"/>
+        </w:rPr>
+        <w:t>showlegend</w:t>
+      </w:r>
+      <w:r>
+        <w:t>=</w:t>
+      </w:r>
+      <w:r>
+        <w:rPr>
+          <w:color w:val="CF8E6D"/>
+        </w:rPr>
+        <w:t>False</w:t>
+      </w:r>
+      <w:r>
+        <w:t>)])</w:t>
+      </w:r>
+      <w:r>
+        <w:br/>
+      </w:r>
+      <w:r>
+        <w:br/>
+        <w:t>fig.update_layout(</w:t>
+      </w:r>
+      <w:r>
+        <w:br/>
+        <w:t xml:space="preserve">    </w:t>
+      </w:r>
+      <w:r>
+        <w:rPr>
+          <w:color w:val="AA4926"/>
+        </w:rPr>
+        <w:t>title</w:t>
+      </w:r>
+      <w:r>
+        <w:t>=</w:t>
+      </w:r>
+      <w:r>
+        <w:rPr>
+          <w:color w:val="6AAB73"/>
+        </w:rPr>
+        <w:t>"Диаграмма значений признаков вин разного качества"</w:t>
+      </w:r>
+      <w:r>
+        <w:t xml:space="preserve">, </w:t>
+      </w:r>
+      <w:r>
+        <w:rPr>
+          <w:color w:val="AA4926"/>
+        </w:rPr>
+        <w:t>title_font_size</w:t>
+      </w:r>
+      <w:r>
+        <w:t>=</w:t>
+      </w:r>
+      <w:r>
+        <w:rPr>
+          <w:color w:val="2AACB8"/>
+        </w:rPr>
+        <w:t>20</w:t>
+      </w:r>
+      <w:r>
+        <w:t xml:space="preserve">, </w:t>
+      </w:r>
+      <w:r>
+        <w:rPr>
+          <w:color w:val="AA4926"/>
+        </w:rPr>
+        <w:t>title_x</w:t>
+      </w:r>
+      <w:r>
+        <w:t>=</w:t>
+      </w:r>
+      <w:r>
+        <w:rPr>
+          <w:color w:val="2AACB8"/>
+        </w:rPr>
+        <w:t>0.5</w:t>
+      </w:r>
+      <w:r>
+        <w:t>,</w:t>
+      </w:r>
+      <w:r>
+        <w:br/>
+        <w:t xml:space="preserve">    </w:t>
+      </w:r>
+      <w:r>
+        <w:rPr>
+          <w:color w:val="AA4926"/>
+        </w:rPr>
+        <w:t>xaxis_title</w:t>
+      </w:r>
+      <w:r>
+        <w:t>=</w:t>
+      </w:r>
+      <w:r>
+        <w:rPr>
+          <w:color w:val="6AAB73"/>
+        </w:rPr>
+        <w:t>"Признаки"</w:t>
+      </w:r>
+      <w:r>
+        <w:t xml:space="preserve">, </w:t>
+      </w:r>
+      <w:r>
+        <w:rPr>
+          <w:color w:val="AA4926"/>
+        </w:rPr>
+        <w:t>xaxis_title_font_size</w:t>
+      </w:r>
+      <w:r>
+        <w:t>=</w:t>
+      </w:r>
+      <w:r>
+        <w:rPr>
+          <w:color w:val="2AACB8"/>
+        </w:rPr>
+        <w:t>16</w:t>
+      </w:r>
+      <w:r>
+        <w:t xml:space="preserve">, </w:t>
+      </w:r>
+      <w:r>
+        <w:rPr>
+          <w:color w:val="AA4926"/>
+        </w:rPr>
+        <w:t>xaxis_tickangle</w:t>
+      </w:r>
+      <w:r>
+        <w:t>=</w:t>
+      </w:r>
+      <w:r>
+        <w:rPr>
+          <w:color w:val="2AACB8"/>
+        </w:rPr>
+        <w:t>315</w:t>
+      </w:r>
+      <w:r>
+        <w:t xml:space="preserve">, </w:t>
+      </w:r>
+      <w:r>
+        <w:rPr>
+          <w:color w:val="AA4926"/>
+        </w:rPr>
+        <w:t>xaxis_tickfont_size</w:t>
+      </w:r>
+      <w:r>
+        <w:t>=</w:t>
+      </w:r>
+      <w:r>
+        <w:rPr>
+          <w:color w:val="2AACB8"/>
+        </w:rPr>
+        <w:t>14</w:t>
+      </w:r>
+      <w:r>
+        <w:t>,</w:t>
+      </w:r>
+      <w:r>
+        <w:br/>
+        <w:t xml:space="preserve">    </w:t>
+      </w:r>
+      <w:r>
+        <w:rPr>
+          <w:color w:val="AA4926"/>
+        </w:rPr>
+        <w:t>yaxis_title</w:t>
+      </w:r>
+      <w:r>
+        <w:t>=</w:t>
+      </w:r>
+      <w:r>
+        <w:rPr>
+          <w:color w:val="6AAB73"/>
+        </w:rPr>
+        <w:t>"Значения"</w:t>
+      </w:r>
+      <w:r>
+        <w:t xml:space="preserve">, </w:t>
+      </w:r>
+      <w:r>
+        <w:rPr>
+          <w:color w:val="AA4926"/>
+        </w:rPr>
+        <w:t>yaxis_title_font_size</w:t>
+      </w:r>
+      <w:r>
+        <w:t>=</w:t>
+      </w:r>
+      <w:r>
+        <w:rPr>
+          <w:color w:val="2AACB8"/>
+        </w:rPr>
+        <w:t>16</w:t>
+      </w:r>
+      <w:r>
+        <w:t xml:space="preserve">, </w:t>
+      </w:r>
+      <w:r>
+        <w:rPr>
+          <w:color w:val="AA4926"/>
+        </w:rPr>
+        <w:t>yaxis_tickfont_size</w:t>
+      </w:r>
+      <w:r>
+        <w:t>=</w:t>
+      </w:r>
+      <w:r>
+        <w:rPr>
+          <w:color w:val="2AACB8"/>
+        </w:rPr>
+        <w:t>14</w:t>
+      </w:r>
+      <w:r>
+        <w:t>,</w:t>
+      </w:r>
+      <w:r>
+        <w:br/>
+        <w:t xml:space="preserve">    </w:t>
+      </w:r>
+      <w:r>
+        <w:rPr>
+          <w:color w:val="AA4926"/>
+        </w:rPr>
+        <w:t>height</w:t>
+      </w:r>
+      <w:r>
+        <w:t>=</w:t>
+      </w:r>
+      <w:r>
+        <w:rPr>
+          <w:color w:val="2AACB8"/>
+        </w:rPr>
+        <w:t>700</w:t>
+      </w:r>
+      <w:r>
+        <w:t>,</w:t>
+      </w:r>
+      <w:r>
+        <w:br/>
+        <w:t xml:space="preserve">    </w:t>
+      </w:r>
+      <w:r>
+        <w:rPr>
+          <w:color w:val="AA4926"/>
+        </w:rPr>
+        <w:t>margin</w:t>
+      </w:r>
+      <w:r>
+        <w:t>=</w:t>
+      </w:r>
+      <w:r>
+        <w:rPr>
+          <w:color w:val="8888C6"/>
+        </w:rPr>
+        <w:t>dict</w:t>
+      </w:r>
+      <w:r>
+        <w:t>(</w:t>
+      </w:r>
+      <w:r>
+        <w:rPr>
+          <w:color w:val="AA4926"/>
+        </w:rPr>
+        <w:t>l</w:t>
+      </w:r>
+      <w:r>
+        <w:t>=</w:t>
+      </w:r>
+      <w:r>
+        <w:rPr>
+          <w:color w:val="2AACB8"/>
+        </w:rPr>
+        <w:t>0</w:t>
+      </w:r>
+      <w:r>
+        <w:t xml:space="preserve">, </w:t>
+      </w:r>
+      <w:r>
+        <w:rPr>
+          <w:color w:val="AA4926"/>
+        </w:rPr>
+        <w:t>r</w:t>
+      </w:r>
+      <w:r>
+        <w:t>=</w:t>
+      </w:r>
+      <w:r>
+        <w:rPr>
+          <w:color w:val="2AACB8"/>
+        </w:rPr>
+        <w:t>0</w:t>
+      </w:r>
+      <w:r>
+        <w:t xml:space="preserve">, </w:t>
+      </w:r>
+      <w:r>
+        <w:rPr>
+          <w:color w:val="AA4926"/>
+        </w:rPr>
+        <w:t>t</w:t>
+      </w:r>
+      <w:r>
+        <w:t>=</w:t>
+      </w:r>
+      <w:r>
+        <w:rPr>
+          <w:color w:val="2AACB8"/>
+        </w:rPr>
+        <w:t>40</w:t>
+      </w:r>
+      <w:r>
+        <w:t>)</w:t>
+      </w:r>
+    </w:p>
+    <w:p>
+      <w:pPr>
+        <w:pStyle w:val="13"/>
+        <w:rPr>
+          <w:lang w:val="en-US"/>
+        </w:rPr>
+      </w:pPr>
+      <w:r>
+        <w:lastRenderedPageBreak/>
+        <w:t>Продолжение – Листинг 1</w:t>
+      </w:r>
+    </w:p>
+    <w:p>
+      <w:pPr>
+        <w:pStyle w:val="a6"/>
+      </w:pPr>
+      <w:r>
+        <w:t>)</w:t>
+      </w:r>
+      <w:r>
+        <w:br/>
+        <w:t>fig.update_xaxes(</w:t>
+      </w:r>
+      <w:r>
+        <w:rPr>
+          <w:color w:val="AA4926"/>
+        </w:rPr>
+        <w:t>gridwidth</w:t>
+      </w:r>
+      <w:r>
+        <w:t>=</w:t>
+      </w:r>
+      <w:r>
+        <w:rPr>
+          <w:color w:val="2AACB8"/>
+        </w:rPr>
+        <w:t>2</w:t>
+      </w:r>
+      <w:r>
+        <w:t xml:space="preserve">, </w:t>
+      </w:r>
+      <w:r>
+        <w:rPr>
+          <w:color w:val="AA4926"/>
+        </w:rPr>
+        <w:t>gridcolor</w:t>
+      </w:r>
+      <w:r>
+        <w:t>=</w:t>
+      </w:r>
+      <w:r>
+        <w:rPr>
+          <w:color w:val="6AAB73"/>
+        </w:rPr>
+        <w:t>"ivory"</w:t>
+      </w:r>
+      <w:r>
+        <w:t>)</w:t>
+      </w:r>
+      <w:r>
+        <w:br/>
+        <w:t>fig.update_yaxes(</w:t>
+      </w:r>
+      <w:r>
+        <w:rPr>
+          <w:color w:val="AA4926"/>
+        </w:rPr>
+        <w:t>gridwidth</w:t>
+      </w:r>
+      <w:r>
+        <w:t>=</w:t>
+      </w:r>
+      <w:r>
+        <w:rPr>
+          <w:color w:val="2AACB8"/>
+        </w:rPr>
+        <w:t>2</w:t>
+      </w:r>
+      <w:r>
+        <w:t xml:space="preserve">, </w:t>
+      </w:r>
+      <w:r>
+        <w:rPr>
+          <w:color w:val="AA4926"/>
+        </w:rPr>
+        <w:t>gridcolor</w:t>
+      </w:r>
+      <w:r>
+        <w:t>=</w:t>
+      </w:r>
+      <w:r>
+        <w:rPr>
+          <w:color w:val="6AAB73"/>
+        </w:rPr>
+        <w:t>"ivory"</w:t>
+      </w:r>
+      <w:r>
+        <w:t>)</w:t>
+      </w:r>
+      <w:r>
+        <w:br/>
+        <w:t>fig.show()</w:t>
+      </w:r>
+    </w:p>
+    <w:p>
+      <w:pPr>
         <w:pStyle w:val="a8"/>
         <w:rPr>
+          <w:lang w:val="en-US" w:eastAsia="ru-RU"/>
+        </w:rPr>
+      </w:pPr>
+    </w:p>
+    <w:p>
+      <w:pPr>
+        <w:pStyle w:val="a8"/>
+        <w:rPr>
           <w:lang w:eastAsia="ru-RU"/>
         </w:rPr>
       </w:pPr>
@@ -1875,35 +2552,20 @@
         <w:rPr>
           <w:lang w:eastAsia="ru-RU"/>
         </w:rPr>
-        <w:t>4. Построить круговую диаграмму (</w:t>
-      </w:r>
-      <w:proofErr w:type="spellStart"/>
-      <w:r>
+        <w:t>4. Построить круговую диаграмму (go.Pie), использовав данные и стиль оформления из предыдущего графика. Сделать так, чтобы границы каждой доли были выделены чёрной линией с толщиной, равной 2 и категории круговой диаграммы были читаемы (к примеру, объединить часть объектов)</w:t>
+      </w:r>
+    </w:p>
+    <w:p>
+      <w:pPr>
+        <w:pStyle w:val="af9"/>
         <w:rPr>
           <w:lang w:eastAsia="ru-RU"/>
         </w:rPr>
-        <w:t>go.Pie</w:t>
-      </w:r>
-      <w:proofErr w:type="spellEnd"/>
-      <w:r>
-        <w:rPr>
-          <w:lang w:eastAsia="ru-RU"/>
-        </w:rPr>
-        <w:t>), использовав данные и стиль оформления из предыдущего графика. Сделать так, чтобы границы каждой доли были выделены чёрной линией с толщиной, равной 2 и категории круговой диаграммы были читаемы (к примеру, объединить часть объектов)</w:t>
-      </w:r>
-    </w:p>
-    <w:p>
-      <w:pPr>
-        <w:pStyle w:val="af9"/>
-        <w:rPr>
-          <w:lang w:eastAsia="ru-RU"/>
-        </w:rPr>
       </w:pPr>
       <w:r>
         <w:rPr>
           <w:noProof/>
         </w:rPr>
-        <w:lastRenderedPageBreak/>
         <w:drawing>
           <wp:inline distT="0" distB="0" distL="0" distR="0" wp14:anchorId="6D72AD89" wp14:editId="40DE3953">
             <wp:extent cx="5939790" cy="3341370"/>
@@ -1977,8 +2639,555 @@
     </w:p>
     <w:p>
       <w:pPr>
+        <w:pStyle w:val="13"/>
+      </w:pPr>
+      <w:r>
+        <w:t>Приложение 2 – Код программы</w:t>
+      </w:r>
+    </w:p>
+    <w:p>
+      <w:pPr>
+        <w:pStyle w:val="a6"/>
+      </w:pPr>
+      <w:r>
+        <w:rPr>
+          <w:color w:val="CF8E6D"/>
+        </w:rPr>
+        <w:t xml:space="preserve">import </w:t>
+      </w:r>
+      <w:r>
+        <w:t xml:space="preserve">pandas </w:t>
+      </w:r>
+      <w:r>
+        <w:rPr>
+          <w:color w:val="CF8E6D"/>
+        </w:rPr>
+        <w:t xml:space="preserve">as </w:t>
+      </w:r>
+      <w:r>
+        <w:t>pd</w:t>
+      </w:r>
+      <w:r>
+        <w:br/>
+      </w:r>
+      <w:r>
+        <w:rPr>
+          <w:color w:val="CF8E6D"/>
+        </w:rPr>
+        <w:t xml:space="preserve">import </w:t>
+      </w:r>
+      <w:r>
+        <w:t xml:space="preserve">plotly.graph_objs </w:t>
+      </w:r>
+      <w:r>
+        <w:rPr>
+          <w:color w:val="CF8E6D"/>
+        </w:rPr>
+        <w:t xml:space="preserve">as </w:t>
+      </w:r>
+      <w:r>
+        <w:t>go</w:t>
+      </w:r>
+      <w:r>
+        <w:br/>
+      </w:r>
+      <w:r>
+        <w:br/>
+      </w:r>
+      <w:r>
+        <w:br/>
+        <w:t>df = pd.read_csv(</w:t>
+      </w:r>
+      <w:r>
+        <w:rPr>
+          <w:color w:val="6AAB73"/>
+        </w:rPr>
+        <w:t>"winequality-red.csv"</w:t>
+      </w:r>
+      <w:r>
+        <w:t>)</w:t>
+      </w:r>
+      <w:r>
+        <w:br/>
+        <w:t>columns = df.columns.values.tolist()</w:t>
+      </w:r>
+      <w:r>
+        <w:br/>
+        <w:t>first_bar = df.loc[df[</w:t>
+      </w:r>
+      <w:r>
+        <w:rPr>
+          <w:color w:val="6AAB73"/>
+        </w:rPr>
+        <w:t>"quality"</w:t>
+      </w:r>
+      <w:r>
+        <w:t xml:space="preserve">] == </w:t>
+      </w:r>
+      <w:r>
+        <w:rPr>
+          <w:color w:val="2AACB8"/>
+        </w:rPr>
+        <w:t>8</w:t>
+      </w:r>
+      <w:r>
+        <w:t>]</w:t>
+      </w:r>
+      <w:r>
+        <w:br/>
+        <w:t>first_bar = first_bar.drop(</w:t>
+      </w:r>
+      <w:r>
+        <w:rPr>
+          <w:color w:val="AA4926"/>
+        </w:rPr>
+        <w:t>columns</w:t>
+      </w:r>
+      <w:r>
+        <w:t>=[</w:t>
+      </w:r>
+      <w:r>
+        <w:rPr>
+          <w:color w:val="6AAB73"/>
+        </w:rPr>
+        <w:t>"quality"</w:t>
+      </w:r>
+      <w:r>
+        <w:t xml:space="preserve">, </w:t>
+      </w:r>
+      <w:r>
+        <w:rPr>
+          <w:color w:val="6AAB73"/>
+        </w:rPr>
+        <w:t>"chlorides"</w:t>
+      </w:r>
+      <w:r>
+        <w:t xml:space="preserve">, </w:t>
+      </w:r>
+      <w:r>
+        <w:rPr>
+          <w:color w:val="6AAB73"/>
+        </w:rPr>
+        <w:t>"citric acid"</w:t>
+      </w:r>
+      <w:r>
+        <w:t xml:space="preserve">, </w:t>
+      </w:r>
+      <w:r>
+        <w:rPr>
+          <w:color w:val="6AAB73"/>
+        </w:rPr>
+        <w:t>"volatile acidity"</w:t>
+      </w:r>
+      <w:r>
+        <w:t xml:space="preserve">], </w:t>
+      </w:r>
+      <w:r>
+        <w:rPr>
+          <w:color w:val="AA4926"/>
+        </w:rPr>
+        <w:t>inplace</w:t>
+      </w:r>
+      <w:r>
+        <w:t>=</w:t>
+      </w:r>
+      <w:r>
+        <w:rPr>
+          <w:color w:val="CF8E6D"/>
+        </w:rPr>
+        <w:t>False</w:t>
+      </w:r>
+      <w:r>
+        <w:t>)</w:t>
+      </w:r>
+      <w:r>
+        <w:br/>
+        <w:t>values = first_bar.mean()</w:t>
+      </w:r>
+      <w:r>
+        <w:br/>
+      </w:r>
+      <w:r>
+        <w:br/>
+        <w:t>fig = go.Figure(</w:t>
+      </w:r>
+      <w:r>
+        <w:rPr>
+          <w:color w:val="AA4926"/>
+        </w:rPr>
+        <w:t>data</w:t>
+      </w:r>
+      <w:r>
+        <w:t>=[go.Pie(</w:t>
+      </w:r>
+      <w:r>
+        <w:rPr>
+          <w:color w:val="AA4926"/>
+        </w:rPr>
+        <w:t>labels</w:t>
+      </w:r>
+      <w:r>
+        <w:t xml:space="preserve">=columns, </w:t>
+      </w:r>
+      <w:r>
+        <w:rPr>
+          <w:color w:val="AA4926"/>
+        </w:rPr>
+        <w:t>values</w:t>
+      </w:r>
+      <w:r>
+        <w:t>=values)])</w:t>
+      </w:r>
+      <w:r>
+        <w:br/>
+        <w:t>fig.update_traces(</w:t>
+      </w:r>
+      <w:r>
+        <w:br/>
+        <w:t xml:space="preserve">    </w:t>
+      </w:r>
+      <w:r>
+        <w:rPr>
+          <w:color w:val="AA4926"/>
+        </w:rPr>
+        <w:t>marker</w:t>
+      </w:r>
+      <w:r>
+        <w:t>=</w:t>
+      </w:r>
+      <w:r>
+        <w:rPr>
+          <w:color w:val="8888C6"/>
+        </w:rPr>
+        <w:t>dict</w:t>
+      </w:r>
+      <w:r>
+        <w:t>(</w:t>
+      </w:r>
+      <w:r>
+        <w:rPr>
+          <w:color w:val="AA4926"/>
+        </w:rPr>
+        <w:t>colors</w:t>
+      </w:r>
+      <w:r>
+        <w:t>=</w:t>
+      </w:r>
+      <w:r>
+        <w:rPr>
+          <w:color w:val="8888C6"/>
+        </w:rPr>
+        <w:t>list</w:t>
+      </w:r>
+      <w:r>
+        <w:t>(</w:t>
+      </w:r>
+      <w:r>
+        <w:rPr>
+          <w:color w:val="8888C6"/>
+        </w:rPr>
+        <w:t>range</w:t>
+      </w:r>
+      <w:r>
+        <w:t>(</w:t>
+      </w:r>
+      <w:r>
+        <w:rPr>
+          <w:color w:val="8888C6"/>
+        </w:rPr>
+        <w:t>len</w:t>
+      </w:r>
+      <w:r>
+        <w:t xml:space="preserve">(columns))), </w:t>
+      </w:r>
+      <w:r>
+        <w:rPr>
+          <w:color w:val="AA4926"/>
+        </w:rPr>
+        <w:t>line</w:t>
+      </w:r>
+      <w:r>
+        <w:t>=</w:t>
+      </w:r>
+      <w:r>
+        <w:rPr>
+          <w:color w:val="8888C6"/>
+        </w:rPr>
+        <w:t>dict</w:t>
+      </w:r>
+      <w:r>
+        <w:t>(</w:t>
+      </w:r>
+      <w:r>
+        <w:rPr>
+          <w:color w:val="AA4926"/>
+        </w:rPr>
+        <w:t>color</w:t>
+      </w:r>
+      <w:r>
+        <w:t>=</w:t>
+      </w:r>
+      <w:r>
+        <w:rPr>
+          <w:color w:val="6AAB73"/>
+        </w:rPr>
+        <w:t>'#000000'</w:t>
+      </w:r>
+      <w:r>
+        <w:t xml:space="preserve">, </w:t>
+      </w:r>
+      <w:r>
+        <w:rPr>
+          <w:color w:val="AA4926"/>
+        </w:rPr>
+        <w:t>width</w:t>
+      </w:r>
+      <w:r>
+        <w:t>=</w:t>
+      </w:r>
+      <w:r>
+        <w:rPr>
+          <w:color w:val="2AACB8"/>
+        </w:rPr>
+        <w:t>2</w:t>
+      </w:r>
+      <w:r>
+        <w:t>))</w:t>
+      </w:r>
+      <w:r>
+        <w:br/>
+        <w:t>)</w:t>
+      </w:r>
+      <w:r>
+        <w:br/>
+        <w:t>fig.update_layout(</w:t>
+      </w:r>
+      <w:r>
+        <w:br/>
+        <w:t xml:space="preserve">    </w:t>
+      </w:r>
+      <w:r>
+        <w:rPr>
+          <w:color w:val="AA4926"/>
+        </w:rPr>
+        <w:t>title</w:t>
+      </w:r>
+      <w:r>
+        <w:t>=</w:t>
+      </w:r>
+      <w:r>
+        <w:rPr>
+          <w:color w:val="6AAB73"/>
+        </w:rPr>
+        <w:t>"Диаграмма значений признаков вин разного качества"</w:t>
+      </w:r>
+      <w:r>
+        <w:t xml:space="preserve">, </w:t>
+      </w:r>
+      <w:r>
+        <w:rPr>
+          <w:color w:val="AA4926"/>
+        </w:rPr>
+        <w:t>title_font_size</w:t>
+      </w:r>
+      <w:r>
+        <w:t>=</w:t>
+      </w:r>
+      <w:r>
+        <w:rPr>
+          <w:color w:val="2AACB8"/>
+        </w:rPr>
+        <w:t>20</w:t>
+      </w:r>
+      <w:r>
+        <w:t xml:space="preserve">, </w:t>
+      </w:r>
+      <w:r>
+        <w:rPr>
+          <w:color w:val="AA4926"/>
+        </w:rPr>
+        <w:t>title_x</w:t>
+      </w:r>
+      <w:r>
+        <w:t>=</w:t>
+      </w:r>
+      <w:r>
+        <w:rPr>
+          <w:color w:val="2AACB8"/>
+        </w:rPr>
+        <w:t>0.5</w:t>
+      </w:r>
+      <w:r>
+        <w:t>,</w:t>
+      </w:r>
+    </w:p>
+    <w:p>
+      <w:pPr>
+        <w:pStyle w:val="13"/>
+        <w:rPr>
+          <w:lang w:val="en-US"/>
+        </w:rPr>
+      </w:pPr>
+      <w:r>
+        <w:lastRenderedPageBreak/>
+        <w:t>Продолжение</w:t>
+      </w:r>
+      <w:r>
+        <w:rPr>
+          <w:lang w:val="en-US"/>
+        </w:rPr>
+        <w:t xml:space="preserve"> </w:t>
+      </w:r>
+      <w:r>
+        <w:rPr>
+          <w:lang w:val="en-US"/>
+        </w:rPr>
+        <w:t>–</w:t>
+      </w:r>
+      <w:r>
+        <w:rPr>
+          <w:lang w:val="en-US"/>
+        </w:rPr>
+        <w:t xml:space="preserve"> </w:t>
+      </w:r>
+      <w:r>
+        <w:t xml:space="preserve">Листинг 2 </w:t>
+      </w:r>
+    </w:p>
+    <w:p>
+      <w:pPr>
+        <w:pStyle w:val="a6"/>
+      </w:pPr>
+      <w:r>
+        <w:t xml:space="preserve">    </w:t>
+      </w:r>
+      <w:r>
+        <w:rPr>
+          <w:color w:val="AA4926"/>
+        </w:rPr>
+        <w:t>height</w:t>
+      </w:r>
+      <w:r>
+        <w:t>=</w:t>
+      </w:r>
+      <w:r>
+        <w:rPr>
+          <w:color w:val="2AACB8"/>
+        </w:rPr>
+        <w:t>700</w:t>
+      </w:r>
+      <w:r>
+        <w:t>,</w:t>
+      </w:r>
+      <w:r>
+        <w:br/>
+        <w:t xml:space="preserve">    </w:t>
+      </w:r>
+      <w:r>
+        <w:rPr>
+          <w:color w:val="AA4926"/>
+        </w:rPr>
+        <w:t>margin</w:t>
+      </w:r>
+      <w:r>
+        <w:t>=</w:t>
+      </w:r>
+      <w:r>
+        <w:rPr>
+          <w:color w:val="8888C6"/>
+        </w:rPr>
+        <w:t>dict</w:t>
+      </w:r>
+      <w:r>
+        <w:t>(</w:t>
+      </w:r>
+      <w:r>
+        <w:rPr>
+          <w:color w:val="AA4926"/>
+        </w:rPr>
+        <w:t>l</w:t>
+      </w:r>
+      <w:r>
+        <w:t>=</w:t>
+      </w:r>
+      <w:r>
+        <w:rPr>
+          <w:color w:val="2AACB8"/>
+        </w:rPr>
+        <w:t>0</w:t>
+      </w:r>
+      <w:r>
+        <w:t xml:space="preserve">, </w:t>
+      </w:r>
+      <w:r>
+        <w:rPr>
+          <w:color w:val="AA4926"/>
+        </w:rPr>
+        <w:t>r</w:t>
+      </w:r>
+      <w:r>
+        <w:t>=</w:t>
+      </w:r>
+      <w:r>
+        <w:rPr>
+          <w:color w:val="2AACB8"/>
+        </w:rPr>
+        <w:t>0</w:t>
+      </w:r>
+      <w:r>
+        <w:t xml:space="preserve">, </w:t>
+      </w:r>
+      <w:r>
+        <w:rPr>
+          <w:color w:val="AA4926"/>
+        </w:rPr>
+        <w:t>t</w:t>
+      </w:r>
+      <w:r>
+        <w:t>=</w:t>
+      </w:r>
+      <w:r>
+        <w:rPr>
+          <w:color w:val="2AACB8"/>
+        </w:rPr>
+        <w:t>40</w:t>
+      </w:r>
+      <w:r>
+        <w:t>)</w:t>
+      </w:r>
+      <w:r>
+        <w:br/>
+        <w:t>)</w:t>
+      </w:r>
+      <w:r>
+        <w:br/>
+      </w:r>
+      <w:r>
+        <w:rPr>
+          <w:color w:val="8888C6"/>
+        </w:rPr>
+        <w:t>print</w:t>
+      </w:r>
+      <w:r>
+        <w:t>(first_bar.head())</w:t>
+      </w:r>
+      <w:r>
+        <w:br/>
+        <w:t>fig.show()</w:t>
+      </w:r>
+    </w:p>
+    <w:p>
+      <w:pPr>
         <w:pStyle w:val="a8"/>
         <w:rPr>
+          <w:lang w:val="en-US" w:eastAsia="ru-RU"/>
+        </w:rPr>
+      </w:pPr>
+    </w:p>
+    <w:p>
+      <w:pPr>
+        <w:pStyle w:val="a8"/>
+        <w:rPr>
           <w:lang w:eastAsia="ru-RU"/>
         </w:rPr>
       </w:pPr>
@@ -1986,123 +3195,52 @@
         <w:rPr>
           <w:lang w:eastAsia="ru-RU"/>
         </w:rPr>
-        <w:t xml:space="preserve">5. Построить линейные графики, взять один из параметров и определить зависимость между другими несколькими (от 2 до 5) показателями с использованием библиотеки </w:t>
-      </w:r>
-      <w:proofErr w:type="spellStart"/>
-      <w:r>
+        <w:t>5. Построить линейные графики, взять один из параметров и определить зависимость между другими несколькими (от 2 до 5) показателями с использованием библиотеки matplotlib. Сделать вывод.</w:t>
+      </w:r>
+    </w:p>
+    <w:p>
+      <w:pPr>
+        <w:pStyle w:val="a8"/>
+      </w:pPr>
+      <w:r>
+        <w:t>5.1. Сделать график с линиями и маркерами, цвет линии 'crimson', цвет точек 'white', цвет границ точек 'black', толщина границ точек равна 2.</w:t>
+      </w:r>
+    </w:p>
+    <w:p>
+      <w:pPr>
+        <w:pStyle w:val="a8"/>
+      </w:pPr>
+      <w:r>
+        <w:t>5.2. Добавить сетку на график, сделать её цвет 'mistyrose' и толщину равную 2. (Можно сделать это при настройке осей с помощью linewidth=2, color='mistyrose').</w:t>
+      </w:r>
+    </w:p>
+    <w:p>
+      <w:pPr>
+        <w:pStyle w:val="a8"/>
         <w:rPr>
           <w:lang w:eastAsia="ru-RU"/>
         </w:rPr>
-        <w:t>matplotlib</w:t>
-      </w:r>
-      <w:proofErr w:type="spellEnd"/>
-      <w:r>
+      </w:pPr>
+    </w:p>
+    <w:p>
+      <w:pPr>
+        <w:pStyle w:val="a8"/>
         <w:rPr>
           <w:lang w:eastAsia="ru-RU"/>
         </w:rPr>
-        <w:t>. Сделать вывод.</w:t>
-      </w:r>
-    </w:p>
-    <w:p>
-      <w:pPr>
-        <w:pStyle w:val="a8"/>
-      </w:pPr>
-      <w:r>
-        <w:t>5.1. Сделать график с линиями и маркерами, цвет линии '</w:t>
-      </w:r>
-      <w:proofErr w:type="spellStart"/>
-      <w:r>
-        <w:t>crimson</w:t>
-      </w:r>
-      <w:proofErr w:type="spellEnd"/>
-      <w:r>
-        <w:t>', цвет точек '</w:t>
-      </w:r>
-      <w:proofErr w:type="spellStart"/>
-      <w:r>
-        <w:t>white</w:t>
-      </w:r>
-      <w:proofErr w:type="spellEnd"/>
-      <w:r>
-        <w:t>', цвет границ точек '</w:t>
-      </w:r>
-      <w:proofErr w:type="spellStart"/>
-      <w:r>
-        <w:t>black</w:t>
-      </w:r>
-      <w:proofErr w:type="spellEnd"/>
-      <w:r>
-        <w:t>', толщина границ точек равна 2.</w:t>
-      </w:r>
-    </w:p>
-    <w:p>
-      <w:pPr>
-        <w:pStyle w:val="a8"/>
-      </w:pPr>
-      <w:r>
-        <w:t>5.2. Добавить сетку на график, сделать её цвет '</w:t>
-      </w:r>
-      <w:proofErr w:type="spellStart"/>
-      <w:r>
-        <w:t>mistyrose</w:t>
-      </w:r>
-      <w:proofErr w:type="spellEnd"/>
-      <w:r>
-        <w:t xml:space="preserve">' и толщину равную 2. (Можно сделать это при настройке осей с помощью </w:t>
-      </w:r>
-      <w:proofErr w:type="spellStart"/>
-      <w:r>
-        <w:t>linewidth</w:t>
-      </w:r>
-      <w:proofErr w:type="spellEnd"/>
-      <w:r>
-        <w:t xml:space="preserve">=2, </w:t>
-      </w:r>
-      <w:proofErr w:type="spellStart"/>
-      <w:r>
-        <w:t>color</w:t>
-      </w:r>
-      <w:proofErr w:type="spellEnd"/>
-      <w:r>
-        <w:t>='</w:t>
-      </w:r>
-      <w:proofErr w:type="spellStart"/>
-      <w:r>
-        <w:t>mistyrose</w:t>
-      </w:r>
-      <w:proofErr w:type="spellEnd"/>
-      <w:r>
-        <w:t>').</w:t>
-      </w:r>
-    </w:p>
-    <w:p>
-      <w:pPr>
-        <w:pStyle w:val="a8"/>
+      </w:pPr>
+    </w:p>
+    <w:p>
+      <w:pPr>
+        <w:pStyle w:val="af9"/>
         <w:rPr>
           <w:lang w:eastAsia="ru-RU"/>
         </w:rPr>
       </w:pPr>
-    </w:p>
-    <w:p>
-      <w:pPr>
-        <w:pStyle w:val="a8"/>
-        <w:rPr>
-          <w:lang w:eastAsia="ru-RU"/>
-        </w:rPr>
-      </w:pPr>
-    </w:p>
-    <w:p>
-      <w:pPr>
-        <w:pStyle w:val="af9"/>
-        <w:rPr>
-          <w:lang w:eastAsia="ru-RU"/>
-        </w:rPr>
-      </w:pPr>
       <w:r>
         <w:rPr>
           <w:noProof/>
         </w:rPr>
-        <w:lastRenderedPageBreak/>
         <w:drawing>
           <wp:inline distT="0" distB="0" distL="0" distR="0" wp14:anchorId="186445D1" wp14:editId="660DB19E">
             <wp:extent cx="5939790" cy="3369945"/>
@@ -2164,26 +3302,829 @@
     </w:p>
     <w:p>
       <w:pPr>
+        <w:pStyle w:val="13"/>
+        <w:rPr>
+          <w:lang w:val="en-US"/>
+        </w:rPr>
+      </w:pPr>
+      <w:r>
+        <w:t>Приложение</w:t>
+      </w:r>
+      <w:r>
+        <w:rPr>
+          <w:lang w:val="en-US"/>
+        </w:rPr>
+        <w:t xml:space="preserve"> 3 – </w:t>
+      </w:r>
+      <w:r>
+        <w:t>Код</w:t>
+      </w:r>
+      <w:r>
+        <w:rPr>
+          <w:lang w:val="en-US"/>
+        </w:rPr>
+        <w:t xml:space="preserve"> </w:t>
+      </w:r>
+      <w:r>
+        <w:t>программы</w:t>
+      </w:r>
+    </w:p>
+    <w:p>
+      <w:pPr>
+        <w:pStyle w:val="a6"/>
+      </w:pPr>
+      <w:r>
+        <w:rPr>
+          <w:color w:val="CF8E6D"/>
+        </w:rPr>
+        <w:t xml:space="preserve">import </w:t>
+      </w:r>
+      <w:r>
+        <w:t xml:space="preserve">matplotlib.pyplot </w:t>
+      </w:r>
+      <w:r>
+        <w:rPr>
+          <w:color w:val="CF8E6D"/>
+        </w:rPr>
+        <w:t xml:space="preserve">as </w:t>
+      </w:r>
+      <w:r>
+        <w:t>plt</w:t>
+      </w:r>
+      <w:r>
+        <w:br/>
+      </w:r>
+      <w:r>
+        <w:rPr>
+          <w:color w:val="CF8E6D"/>
+        </w:rPr>
+        <w:t xml:space="preserve">import </w:t>
+      </w:r>
+      <w:r>
+        <w:t xml:space="preserve">pandas </w:t>
+      </w:r>
+      <w:r>
+        <w:rPr>
+          <w:color w:val="CF8E6D"/>
+        </w:rPr>
+        <w:t xml:space="preserve">as </w:t>
+      </w:r>
+      <w:r>
+        <w:t>pd</w:t>
+      </w:r>
+      <w:r>
+        <w:br/>
+      </w:r>
+      <w:r>
+        <w:br/>
+        <w:t>df = pd.read_csv(</w:t>
+      </w:r>
+      <w:r>
+        <w:rPr>
+          <w:color w:val="6AAB73"/>
+        </w:rPr>
+        <w:t>"winequality-red.csv"</w:t>
+      </w:r>
+      <w:r>
+        <w:t>)</w:t>
+      </w:r>
+      <w:r>
+        <w:br/>
+        <w:t>columns = df.columns.values.tolist()</w:t>
+      </w:r>
+    </w:p>
+    <w:p>
+      <w:pPr>
+        <w:pStyle w:val="13"/>
+        <w:rPr>
+          <w:lang w:val="en-US"/>
+        </w:rPr>
+      </w:pPr>
+      <w:r>
+        <w:lastRenderedPageBreak/>
+        <w:t>Продолжение</w:t>
+      </w:r>
+      <w:r>
+        <w:rPr>
+          <w:lang w:val="en-US"/>
+        </w:rPr>
+        <w:t xml:space="preserve"> </w:t>
+      </w:r>
+      <w:r>
+        <w:rPr>
+          <w:lang w:val="en-US"/>
+        </w:rPr>
+        <w:t>–</w:t>
+      </w:r>
+      <w:r>
+        <w:rPr>
+          <w:lang w:val="en-US"/>
+        </w:rPr>
+        <w:t xml:space="preserve"> </w:t>
+      </w:r>
+      <w:r>
+        <w:t>Листинг 3</w:t>
+      </w:r>
+    </w:p>
+    <w:p>
+      <w:pPr>
+        <w:pStyle w:val="a6"/>
+      </w:pPr>
+      <w:r>
+        <w:rPr>
+          <w:color w:val="8888C6"/>
+        </w:rPr>
+        <w:t>print</w:t>
+      </w:r>
+      <w:r>
+        <w:t>(columns)</w:t>
+      </w:r>
+      <w:r>
+        <w:br/>
+        <w:t>first_bar = df.loc[df[</w:t>
+      </w:r>
+      <w:r>
+        <w:rPr>
+          <w:color w:val="6AAB73"/>
+        </w:rPr>
+        <w:t>"quality"</w:t>
+      </w:r>
+      <w:r>
+        <w:t xml:space="preserve">] == </w:t>
+      </w:r>
+      <w:r>
+        <w:rPr>
+          <w:color w:val="2AACB8"/>
+        </w:rPr>
+        <w:t>3</w:t>
+      </w:r>
+      <w:r>
+        <w:t>]</w:t>
+      </w:r>
+      <w:r>
+        <w:br/>
+        <w:t>second_bar = df.loc[df[</w:t>
+      </w:r>
+      <w:r>
+        <w:rPr>
+          <w:color w:val="6AAB73"/>
+        </w:rPr>
+        <w:t>"quality"</w:t>
+      </w:r>
+      <w:r>
+        <w:t xml:space="preserve">] == </w:t>
+      </w:r>
+      <w:r>
+        <w:rPr>
+          <w:color w:val="2AACB8"/>
+        </w:rPr>
+        <w:t>8</w:t>
+      </w:r>
+      <w:r>
+        <w:t>]</w:t>
+      </w:r>
+      <w:r>
+        <w:br/>
+      </w:r>
+      <w:r>
+        <w:br/>
+        <w:t>df = df.sort_values(</w:t>
+      </w:r>
+      <w:r>
+        <w:rPr>
+          <w:color w:val="6AAB73"/>
+        </w:rPr>
+        <w:t>"citric acid"</w:t>
+      </w:r>
+      <w:r>
+        <w:t>)</w:t>
+      </w:r>
+      <w:r>
+        <w:br/>
+        <w:t>fig, (ax1, ax2, ax3) = plt.subplots(</w:t>
+      </w:r>
+      <w:r>
+        <w:rPr>
+          <w:color w:val="2AACB8"/>
+        </w:rPr>
+        <w:t>1</w:t>
+      </w:r>
+      <w:r>
+        <w:t xml:space="preserve">, </w:t>
+      </w:r>
+      <w:r>
+        <w:rPr>
+          <w:color w:val="2AACB8"/>
+        </w:rPr>
+        <w:t>3</w:t>
+      </w:r>
+      <w:r>
+        <w:t xml:space="preserve">, </w:t>
+      </w:r>
+      <w:r>
+        <w:rPr>
+          <w:color w:val="AA4926"/>
+        </w:rPr>
+        <w:t xml:space="preserve">figsize </w:t>
+      </w:r>
+      <w:r>
+        <w:t>= (</w:t>
+      </w:r>
+      <w:r>
+        <w:rPr>
+          <w:color w:val="2AACB8"/>
+        </w:rPr>
+        <w:t>10</w:t>
+      </w:r>
+      <w:r>
+        <w:t>,</w:t>
+      </w:r>
+      <w:r>
+        <w:rPr>
+          <w:color w:val="2AACB8"/>
+        </w:rPr>
+        <w:t>5</w:t>
+      </w:r>
+      <w:r>
+        <w:t>))</w:t>
+      </w:r>
+      <w:r>
+        <w:br/>
+        <w:t>ax1.plot(df[</w:t>
+      </w:r>
+      <w:r>
+        <w:rPr>
+          <w:color w:val="6AAB73"/>
+        </w:rPr>
+        <w:t>"citric acid"</w:t>
+      </w:r>
+      <w:r>
+        <w:t>], df[</w:t>
+      </w:r>
+      <w:r>
+        <w:rPr>
+          <w:color w:val="6AAB73"/>
+        </w:rPr>
+        <w:t>"quality"</w:t>
+      </w:r>
+      <w:r>
+        <w:t xml:space="preserve">], </w:t>
+      </w:r>
+      <w:r>
+        <w:rPr>
+          <w:color w:val="AA4926"/>
+        </w:rPr>
+        <w:t>c</w:t>
+      </w:r>
+      <w:r>
+        <w:t>=</w:t>
+      </w:r>
+      <w:r>
+        <w:rPr>
+          <w:color w:val="6AAB73"/>
+        </w:rPr>
+        <w:t>"crimson"</w:t>
+      </w:r>
+      <w:r>
+        <w:t>)</w:t>
+      </w:r>
+      <w:r>
+        <w:br/>
+        <w:t>ax1.scatter(df[</w:t>
+      </w:r>
+      <w:r>
+        <w:rPr>
+          <w:color w:val="6AAB73"/>
+        </w:rPr>
+        <w:t>"citric acid"</w:t>
+      </w:r>
+      <w:r>
+        <w:t>].sort_values(), df[</w:t>
+      </w:r>
+      <w:r>
+        <w:rPr>
+          <w:color w:val="6AAB73"/>
+        </w:rPr>
+        <w:t>"quality"</w:t>
+      </w:r>
+      <w:r>
+        <w:t xml:space="preserve">], </w:t>
+      </w:r>
+      <w:r>
+        <w:rPr>
+          <w:color w:val="AA4926"/>
+        </w:rPr>
+        <w:t>c</w:t>
+      </w:r>
+      <w:r>
+        <w:t>=</w:t>
+      </w:r>
+      <w:r>
+        <w:rPr>
+          <w:color w:val="6AAB73"/>
+        </w:rPr>
+        <w:t>"white"</w:t>
+      </w:r>
+      <w:r>
+        <w:t xml:space="preserve">, </w:t>
+      </w:r>
+      <w:r>
+        <w:rPr>
+          <w:color w:val="AA4926"/>
+        </w:rPr>
+        <w:t>edgecolors</w:t>
+      </w:r>
+      <w:r>
+        <w:t>=</w:t>
+      </w:r>
+      <w:r>
+        <w:rPr>
+          <w:color w:val="6AAB73"/>
+        </w:rPr>
+        <w:t>'black'</w:t>
+      </w:r>
+      <w:r>
+        <w:t xml:space="preserve">, </w:t>
+      </w:r>
+      <w:r>
+        <w:rPr>
+          <w:color w:val="AA4926"/>
+        </w:rPr>
+        <w:t>linewidth</w:t>
+      </w:r>
+      <w:r>
+        <w:t>=</w:t>
+      </w:r>
+      <w:r>
+        <w:rPr>
+          <w:color w:val="2AACB8"/>
+        </w:rPr>
+        <w:t>2</w:t>
+      </w:r>
+      <w:r>
+        <w:t>)</w:t>
+      </w:r>
+      <w:r>
+        <w:br/>
+        <w:t>ax1.grid(</w:t>
+      </w:r>
+      <w:r>
+        <w:rPr>
+          <w:color w:val="AA4926"/>
+        </w:rPr>
+        <w:t>linewidth</w:t>
+      </w:r>
+      <w:r>
+        <w:t>=</w:t>
+      </w:r>
+      <w:r>
+        <w:rPr>
+          <w:color w:val="2AACB8"/>
+        </w:rPr>
+        <w:t>2</w:t>
+      </w:r>
+      <w:r>
+        <w:t xml:space="preserve">, </w:t>
+      </w:r>
+      <w:r>
+        <w:rPr>
+          <w:color w:val="AA4926"/>
+        </w:rPr>
+        <w:t>color</w:t>
+      </w:r>
+      <w:r>
+        <w:t>=</w:t>
+      </w:r>
+      <w:r>
+        <w:rPr>
+          <w:color w:val="6AAB73"/>
+        </w:rPr>
+        <w:t>'mistyrose'</w:t>
+      </w:r>
+      <w:r>
+        <w:t>)</w:t>
+      </w:r>
+      <w:r>
+        <w:br/>
+        <w:t>ax1.set_xlabel(</w:t>
+      </w:r>
+      <w:r>
+        <w:rPr>
+          <w:color w:val="6AAB73"/>
+        </w:rPr>
+        <w:t>"citric acid"</w:t>
+      </w:r>
+      <w:r>
+        <w:t>)</w:t>
+      </w:r>
+      <w:r>
+        <w:br/>
+        <w:t>ax1.set_ylabel(</w:t>
+      </w:r>
+      <w:r>
+        <w:rPr>
+          <w:color w:val="6AAB73"/>
+        </w:rPr>
+        <w:t>"quality"</w:t>
+      </w:r>
+      <w:r>
+        <w:t>)</w:t>
+      </w:r>
+      <w:r>
+        <w:br/>
+      </w:r>
+      <w:r>
+        <w:br/>
+        <w:t>df = df.sort_values(</w:t>
+      </w:r>
+      <w:r>
+        <w:rPr>
+          <w:color w:val="6AAB73"/>
+        </w:rPr>
+        <w:t>"residual sugar"</w:t>
+      </w:r>
+      <w:r>
+        <w:t>)</w:t>
+      </w:r>
+      <w:r>
+        <w:br/>
+        <w:t>ax2.plot(df[</w:t>
+      </w:r>
+      <w:r>
+        <w:rPr>
+          <w:color w:val="6AAB73"/>
+        </w:rPr>
+        <w:t>"residual sugar"</w:t>
+      </w:r>
+      <w:r>
+        <w:t>], df[</w:t>
+      </w:r>
+      <w:r>
+        <w:rPr>
+          <w:color w:val="6AAB73"/>
+        </w:rPr>
+        <w:t>"quality"</w:t>
+      </w:r>
+      <w:r>
+        <w:t xml:space="preserve">], </w:t>
+      </w:r>
+      <w:r>
+        <w:rPr>
+          <w:color w:val="AA4926"/>
+        </w:rPr>
+        <w:t>c</w:t>
+      </w:r>
+      <w:r>
+        <w:t>=</w:t>
+      </w:r>
+      <w:r>
+        <w:rPr>
+          <w:color w:val="6AAB73"/>
+        </w:rPr>
+        <w:t>"crimson"</w:t>
+      </w:r>
+      <w:r>
+        <w:t>)</w:t>
+      </w:r>
+      <w:r>
+        <w:br/>
+        <w:t>ax2.scatter(df[</w:t>
+      </w:r>
+      <w:r>
+        <w:rPr>
+          <w:color w:val="6AAB73"/>
+        </w:rPr>
+        <w:t>"residual sugar"</w:t>
+      </w:r>
+      <w:r>
+        <w:t>].sort_values(), df[</w:t>
+      </w:r>
+      <w:r>
+        <w:rPr>
+          <w:color w:val="6AAB73"/>
+        </w:rPr>
+        <w:t>"quality"</w:t>
+      </w:r>
+      <w:r>
+        <w:t xml:space="preserve">], </w:t>
+      </w:r>
+      <w:r>
+        <w:rPr>
+          <w:color w:val="AA4926"/>
+        </w:rPr>
+        <w:t>c</w:t>
+      </w:r>
+      <w:r>
+        <w:t>=</w:t>
+      </w:r>
+      <w:r>
+        <w:rPr>
+          <w:color w:val="6AAB73"/>
+        </w:rPr>
+        <w:t>"white"</w:t>
+      </w:r>
+      <w:r>
+        <w:t xml:space="preserve">, </w:t>
+      </w:r>
+      <w:r>
+        <w:rPr>
+          <w:color w:val="AA4926"/>
+        </w:rPr>
+        <w:t>edgecolors</w:t>
+      </w:r>
+      <w:r>
+        <w:t>=</w:t>
+      </w:r>
+      <w:r>
+        <w:rPr>
+          <w:color w:val="6AAB73"/>
+        </w:rPr>
+        <w:t>'black'</w:t>
+      </w:r>
+      <w:r>
+        <w:t xml:space="preserve">, </w:t>
+      </w:r>
+      <w:r>
+        <w:rPr>
+          <w:color w:val="AA4926"/>
+        </w:rPr>
+        <w:t>linewidth</w:t>
+      </w:r>
+      <w:r>
+        <w:t>=</w:t>
+      </w:r>
+      <w:r>
+        <w:rPr>
+          <w:color w:val="2AACB8"/>
+        </w:rPr>
+        <w:t>2</w:t>
+      </w:r>
+      <w:r>
+        <w:t>)</w:t>
+      </w:r>
+      <w:r>
+        <w:br/>
+        <w:t>ax2.grid(</w:t>
+      </w:r>
+      <w:r>
+        <w:rPr>
+          <w:color w:val="AA4926"/>
+        </w:rPr>
+        <w:t>linewidth</w:t>
+      </w:r>
+      <w:r>
+        <w:t>=</w:t>
+      </w:r>
+      <w:r>
+        <w:rPr>
+          <w:color w:val="2AACB8"/>
+        </w:rPr>
+        <w:t>2</w:t>
+      </w:r>
+      <w:r>
+        <w:t xml:space="preserve">, </w:t>
+      </w:r>
+      <w:r>
+        <w:rPr>
+          <w:color w:val="AA4926"/>
+        </w:rPr>
+        <w:t>color</w:t>
+      </w:r>
+      <w:r>
+        <w:t>=</w:t>
+      </w:r>
+      <w:r>
+        <w:rPr>
+          <w:color w:val="6AAB73"/>
+        </w:rPr>
+        <w:t>'mistyrose'</w:t>
+      </w:r>
+      <w:r>
+        <w:t>)</w:t>
+      </w:r>
+      <w:r>
+        <w:br/>
+        <w:t>ax2.set_xlabel(</w:t>
+      </w:r>
+      <w:r>
+        <w:rPr>
+          <w:color w:val="6AAB73"/>
+        </w:rPr>
+        <w:t>"residual sugar"</w:t>
+      </w:r>
+      <w:r>
+        <w:t>)</w:t>
+      </w:r>
+      <w:r>
+        <w:br/>
+      </w:r>
+      <w:r>
+        <w:br/>
+        <w:t>df = df.sort_values(</w:t>
+      </w:r>
+      <w:r>
+        <w:rPr>
+          <w:color w:val="6AAB73"/>
+        </w:rPr>
+        <w:t>"pH"</w:t>
+      </w:r>
+      <w:r>
+        <w:t>)</w:t>
+      </w:r>
+      <w:r>
+        <w:br/>
+        <w:t>ax3.plot(df[</w:t>
+      </w:r>
+      <w:r>
+        <w:rPr>
+          <w:color w:val="6AAB73"/>
+        </w:rPr>
+        <w:t>"pH"</w:t>
+      </w:r>
+      <w:r>
+        <w:t>], df[</w:t>
+      </w:r>
+      <w:r>
+        <w:rPr>
+          <w:color w:val="6AAB73"/>
+        </w:rPr>
+        <w:t>"quality"</w:t>
+      </w:r>
+      <w:r>
+        <w:t xml:space="preserve">], </w:t>
+      </w:r>
+      <w:r>
+        <w:rPr>
+          <w:color w:val="AA4926"/>
+        </w:rPr>
+        <w:t>c</w:t>
+      </w:r>
+      <w:r>
+        <w:t>=</w:t>
+      </w:r>
+      <w:r>
+        <w:rPr>
+          <w:color w:val="6AAB73"/>
+        </w:rPr>
+        <w:t>"crimson"</w:t>
+      </w:r>
+      <w:r>
+        <w:t>)</w:t>
+      </w:r>
+      <w:r>
+        <w:br/>
+        <w:t>ax3.scatter(df[</w:t>
+      </w:r>
+      <w:r>
+        <w:rPr>
+          <w:color w:val="6AAB73"/>
+        </w:rPr>
+        <w:t>"pH"</w:t>
+      </w:r>
+      <w:r>
+        <w:t>].sort_values(), df[</w:t>
+      </w:r>
+      <w:r>
+        <w:rPr>
+          <w:color w:val="6AAB73"/>
+        </w:rPr>
+        <w:t>"quality"</w:t>
+      </w:r>
+      <w:r>
+        <w:t xml:space="preserve">], </w:t>
+      </w:r>
+      <w:r>
+        <w:rPr>
+          <w:color w:val="AA4926"/>
+        </w:rPr>
+        <w:t>c</w:t>
+      </w:r>
+      <w:r>
+        <w:t>=</w:t>
+      </w:r>
+      <w:r>
+        <w:rPr>
+          <w:color w:val="6AAB73"/>
+        </w:rPr>
+        <w:t>"white"</w:t>
+      </w:r>
+      <w:r>
+        <w:t xml:space="preserve">, </w:t>
+      </w:r>
+      <w:r>
+        <w:rPr>
+          <w:color w:val="AA4926"/>
+        </w:rPr>
+        <w:t>edgecolors</w:t>
+      </w:r>
+      <w:r>
+        <w:t>=</w:t>
+      </w:r>
+      <w:r>
+        <w:rPr>
+          <w:color w:val="6AAB73"/>
+        </w:rPr>
+        <w:t>'black'</w:t>
+      </w:r>
+      <w:r>
+        <w:t xml:space="preserve">, </w:t>
+      </w:r>
+      <w:r>
+        <w:rPr>
+          <w:color w:val="AA4926"/>
+        </w:rPr>
+        <w:t>linewidth</w:t>
+      </w:r>
+      <w:r>
+        <w:t>=</w:t>
+      </w:r>
+      <w:r>
+        <w:rPr>
+          <w:color w:val="2AACB8"/>
+        </w:rPr>
+        <w:t>2</w:t>
+      </w:r>
+      <w:r>
+        <w:t>)</w:t>
+      </w:r>
+      <w:r>
+        <w:br/>
+        <w:t>ax3.grid(</w:t>
+      </w:r>
+      <w:r>
+        <w:rPr>
+          <w:color w:val="AA4926"/>
+        </w:rPr>
+        <w:t>linewidth</w:t>
+      </w:r>
+      <w:r>
+        <w:t>=</w:t>
+      </w:r>
+      <w:r>
+        <w:rPr>
+          <w:color w:val="2AACB8"/>
+        </w:rPr>
+        <w:t>2</w:t>
+      </w:r>
+      <w:r>
+        <w:t xml:space="preserve">, </w:t>
+      </w:r>
+      <w:r>
+        <w:rPr>
+          <w:color w:val="AA4926"/>
+        </w:rPr>
+        <w:t>color</w:t>
+      </w:r>
+      <w:r>
+        <w:t>=</w:t>
+      </w:r>
+      <w:r>
+        <w:rPr>
+          <w:color w:val="6AAB73"/>
+        </w:rPr>
+        <w:t>'mistyrose'</w:t>
+      </w:r>
+      <w:r>
+        <w:t>)</w:t>
+      </w:r>
+      <w:r>
+        <w:br/>
+        <w:t>ax3.set_xlabel(</w:t>
+      </w:r>
+      <w:r>
+        <w:rPr>
+          <w:color w:val="6AAB73"/>
+        </w:rPr>
+        <w:t>"pH"</w:t>
+      </w:r>
+      <w:r>
+        <w:t>)</w:t>
+      </w:r>
+      <w:r>
+        <w:br/>
+      </w:r>
+      <w:r>
+        <w:br/>
+      </w:r>
+      <w:r>
+        <w:br/>
+        <w:t>plt.show()</w:t>
+      </w:r>
+    </w:p>
+    <w:p>
+      <w:pPr>
         <w:pStyle w:val="a8"/>
-      </w:pPr>
-      <w:r>
-        <w:t xml:space="preserve">6. Выполнить визуализацию многомерных данных, используя t-SNE. Необходимо использовать набор данных MNIST или </w:t>
-      </w:r>
-      <w:proofErr w:type="spellStart"/>
-      <w:r>
-        <w:t>fashion</w:t>
-      </w:r>
-      <w:proofErr w:type="spellEnd"/>
-      <w:r>
-        <w:t xml:space="preserve"> MNIST (можно использовать и другие готовые наборы данных, где можно наблюдать разделение объектов по кластерам). Рассмотреть результаты визуализации для разных значений </w:t>
-      </w:r>
-      <w:proofErr w:type="spellStart"/>
-      <w:r>
-        <w:t>перплексии</w:t>
-      </w:r>
-      <w:proofErr w:type="spellEnd"/>
-      <w:r>
-        <w:t>.</w:t>
+        <w:rPr>
+          <w:lang w:val="en-US" w:eastAsia="ru-RU"/>
+        </w:rPr>
+      </w:pPr>
+    </w:p>
+    <w:p>
+      <w:pPr>
+        <w:pStyle w:val="a8"/>
+      </w:pPr>
+      <w:r>
+        <w:t>6. Выполнить визуализацию многомерных данных, используя t-SNE. Необходимо использовать набор данных MNIST или fashion MNIST (можно использовать и другие готовые наборы данных, где можно наблюдать разделение объектов по кластерам). Рассмотреть результаты визуализации для разных значений перплексии.</w:t>
       </w:r>
     </w:p>
     <w:p>
@@ -2194,6 +4135,7 @@
         <w:rPr>
           <w:noProof/>
         </w:rPr>
+        <w:lastRenderedPageBreak/>
         <w:drawing>
           <wp:inline distT="0" distB="0" distL="0" distR="0" wp14:anchorId="5A809582" wp14:editId="56DAC446">
             <wp:extent cx="5499768" cy="3436620"/>
@@ -2256,7 +4198,6 @@
         <w:rPr>
           <w:noProof/>
         </w:rPr>
-        <w:lastRenderedPageBreak/>
         <w:drawing>
           <wp:inline distT="0" distB="0" distL="0" distR="0" wp14:anchorId="2FB48982" wp14:editId="33B109ED">
             <wp:extent cx="5939790" cy="3587750"/>
@@ -2324,6 +4265,7 @@
         <w:rPr>
           <w:noProof/>
         </w:rPr>
+        <w:lastRenderedPageBreak/>
         <w:drawing>
           <wp:inline distT="0" distB="0" distL="0" distR="0" wp14:anchorId="44F9772D" wp14:editId="1957E86C">
             <wp:extent cx="5939790" cy="3452495"/>
@@ -2398,35 +4340,1065 @@
     </w:p>
     <w:p>
       <w:pPr>
+        <w:pStyle w:val="13"/>
+      </w:pPr>
+      <w:r>
+        <w:t>Приложение 4 – Код программы</w:t>
+      </w:r>
+    </w:p>
+    <w:p>
+      <w:pPr>
+        <w:pStyle w:val="a6"/>
+      </w:pPr>
+      <w:r>
+        <w:rPr>
+          <w:color w:val="CF8E6D"/>
+        </w:rPr>
+        <w:t xml:space="preserve">import </w:t>
+      </w:r>
+      <w:r>
+        <w:t xml:space="preserve">pandas </w:t>
+      </w:r>
+      <w:r>
+        <w:rPr>
+          <w:color w:val="CF8E6D"/>
+        </w:rPr>
+        <w:t xml:space="preserve">as </w:t>
+      </w:r>
+      <w:r>
+        <w:t>pd</w:t>
+      </w:r>
+      <w:r>
+        <w:br/>
+      </w:r>
+      <w:r>
+        <w:rPr>
+          <w:color w:val="CF8E6D"/>
+        </w:rPr>
+        <w:t xml:space="preserve">import </w:t>
+      </w:r>
+      <w:r>
+        <w:t xml:space="preserve">numpy </w:t>
+      </w:r>
+      <w:r>
+        <w:rPr>
+          <w:color w:val="CF8E6D"/>
+        </w:rPr>
+        <w:t xml:space="preserve">as </w:t>
+      </w:r>
+      <w:r>
+        <w:t>np</w:t>
+      </w:r>
+      <w:r>
+        <w:br/>
+      </w:r>
+      <w:r>
+        <w:rPr>
+          <w:color w:val="CF8E6D"/>
+        </w:rPr>
+        <w:t xml:space="preserve">from </w:t>
+      </w:r>
+      <w:r>
+        <w:t xml:space="preserve">time </w:t>
+      </w:r>
+      <w:r>
+        <w:rPr>
+          <w:color w:val="CF8E6D"/>
+        </w:rPr>
+        <w:t xml:space="preserve">import </w:t>
+      </w:r>
+      <w:r>
+        <w:t>time</w:t>
+      </w:r>
+      <w:r>
+        <w:br/>
+      </w:r>
+      <w:r>
+        <w:br/>
+      </w:r>
+      <w:r>
+        <w:br/>
+      </w:r>
+      <w:r>
+        <w:rPr>
+          <w:color w:val="CF8E6D"/>
+        </w:rPr>
+        <w:t xml:space="preserve">from  </w:t>
+      </w:r>
+      <w:r>
+        <w:t xml:space="preserve">matplotlib </w:t>
+      </w:r>
+      <w:r>
+        <w:rPr>
+          <w:color w:val="CF8E6D"/>
+        </w:rPr>
+        <w:t xml:space="preserve">import </w:t>
+      </w:r>
+      <w:r>
+        <w:t>offsetbox</w:t>
+      </w:r>
+      <w:r>
+        <w:br/>
+      </w:r>
+      <w:r>
+        <w:rPr>
+          <w:color w:val="CF8E6D"/>
+        </w:rPr>
+        <w:t xml:space="preserve">import </w:t>
+      </w:r>
+      <w:r>
+        <w:t xml:space="preserve">matplotlib.pyplot </w:t>
+      </w:r>
+      <w:r>
+        <w:rPr>
+          <w:color w:val="CF8E6D"/>
+        </w:rPr>
+        <w:t xml:space="preserve">as </w:t>
+      </w:r>
+      <w:r>
+        <w:t>plt</w:t>
+      </w:r>
+      <w:r>
+        <w:br/>
+      </w:r>
+      <w:r>
+        <w:rPr>
+          <w:color w:val="CF8E6D"/>
+        </w:rPr>
+        <w:t xml:space="preserve">import </w:t>
+      </w:r>
+      <w:r>
+        <w:t xml:space="preserve">matplotlib.patheffects </w:t>
+      </w:r>
+      <w:r>
+        <w:rPr>
+          <w:color w:val="CF8E6D"/>
+        </w:rPr>
+        <w:t xml:space="preserve">as </w:t>
+      </w:r>
+      <w:r>
+        <w:t>PathEffects</w:t>
+      </w:r>
+      <w:r>
+        <w:br/>
+      </w:r>
+      <w:r>
+        <w:rPr>
+          <w:color w:val="CF8E6D"/>
+        </w:rPr>
+        <w:t xml:space="preserve">import </w:t>
+      </w:r>
+      <w:r>
+        <w:t xml:space="preserve">seaborn </w:t>
+      </w:r>
+      <w:r>
+        <w:rPr>
+          <w:color w:val="CF8E6D"/>
+        </w:rPr>
+        <w:t xml:space="preserve">as </w:t>
+      </w:r>
+      <w:r>
+        <w:t>sns</w:t>
+      </w:r>
+      <w:r>
+        <w:br/>
+      </w:r>
+      <w:r>
+        <w:rPr>
+          <w:color w:val="CF8E6D"/>
+        </w:rPr>
+        <w:t xml:space="preserve">import </w:t>
+      </w:r>
+      <w:r>
+        <w:t xml:space="preserve">plotly.graph_objects </w:t>
+      </w:r>
+      <w:r>
+        <w:rPr>
+          <w:color w:val="CF8E6D"/>
+        </w:rPr>
+        <w:t xml:space="preserve">as </w:t>
+      </w:r>
+      <w:r>
+        <w:t>go</w:t>
+      </w:r>
+      <w:r>
+        <w:br/>
+      </w:r>
+      <w:r>
+        <w:br/>
+        <w:t>sns.set(</w:t>
+      </w:r>
+      <w:r>
+        <w:rPr>
+          <w:color w:val="AA4926"/>
+        </w:rPr>
+        <w:t>style</w:t>
+      </w:r>
+      <w:r>
+        <w:t>=</w:t>
+      </w:r>
+      <w:r>
+        <w:rPr>
+          <w:color w:val="6AAB73"/>
+        </w:rPr>
+        <w:t>"white"</w:t>
+      </w:r>
+      <w:r>
+        <w:t xml:space="preserve">, </w:t>
+      </w:r>
+      <w:r>
+        <w:rPr>
+          <w:color w:val="AA4926"/>
+        </w:rPr>
+        <w:t>context</w:t>
+      </w:r>
+      <w:r>
+        <w:t>=</w:t>
+      </w:r>
+      <w:r>
+        <w:rPr>
+          <w:color w:val="6AAB73"/>
+        </w:rPr>
+        <w:t>"notebook"</w:t>
+      </w:r>
+      <w:r>
+        <w:t>,</w:t>
+      </w:r>
+      <w:r>
+        <w:rPr>
+          <w:color w:val="AA4926"/>
+        </w:rPr>
+        <w:t>rc</w:t>
+      </w:r>
+      <w:r>
+        <w:t>={</w:t>
+      </w:r>
+      <w:r>
+        <w:rPr>
+          <w:color w:val="6AAB73"/>
+        </w:rPr>
+        <w:t>'figure.figsize'</w:t>
+      </w:r>
+      <w:r>
+        <w:t>:(</w:t>
+      </w:r>
+      <w:r>
+        <w:rPr>
+          <w:color w:val="2AACB8"/>
+        </w:rPr>
+        <w:t>14</w:t>
+      </w:r>
+      <w:r>
+        <w:t>,</w:t>
+      </w:r>
+      <w:r>
+        <w:rPr>
+          <w:color w:val="2AACB8"/>
+        </w:rPr>
+        <w:t>10</w:t>
+      </w:r>
+      <w:r>
+        <w:t>)})</w:t>
+      </w:r>
+      <w:r>
+        <w:br/>
+      </w:r>
+      <w:r>
+        <w:br/>
+      </w:r>
+      <w:r>
+        <w:rPr>
+          <w:color w:val="CF8E6D"/>
+        </w:rPr>
+        <w:t xml:space="preserve">from </w:t>
+      </w:r>
+      <w:r>
+        <w:t xml:space="preserve">sklearn.preprocessing </w:t>
+      </w:r>
+      <w:r>
+        <w:rPr>
+          <w:color w:val="CF8E6D"/>
+        </w:rPr>
+        <w:t xml:space="preserve">import </w:t>
+      </w:r>
+      <w:r>
+        <w:t>StandardScaler</w:t>
+      </w:r>
+      <w:r>
+        <w:br/>
+      </w:r>
+      <w:r>
+        <w:rPr>
+          <w:color w:val="CF8E6D"/>
+        </w:rPr>
+        <w:t xml:space="preserve">from </w:t>
+      </w:r>
+      <w:r>
+        <w:t xml:space="preserve">sklearn.manifold </w:t>
+      </w:r>
+      <w:r>
+        <w:rPr>
+          <w:color w:val="CF8E6D"/>
+        </w:rPr>
+        <w:t xml:space="preserve">import </w:t>
+      </w:r>
+      <w:r>
+        <w:t>TSNE</w:t>
+      </w:r>
+      <w:r>
+        <w:br/>
+      </w:r>
+      <w:r>
+        <w:rPr>
+          <w:color w:val="CF8E6D"/>
+        </w:rPr>
+        <w:t xml:space="preserve">import </w:t>
+      </w:r>
+      <w:r>
+        <w:t>warnings</w:t>
+      </w:r>
+      <w:r>
+        <w:br/>
+        <w:t>warnings.filterwarnings(</w:t>
+      </w:r>
+      <w:r>
+        <w:rPr>
+          <w:color w:val="6AAB73"/>
+        </w:rPr>
+        <w:t>"ignore"</w:t>
+      </w:r>
+      <w:r>
+        <w:t>)</w:t>
+      </w:r>
+      <w:r>
+        <w:br/>
+      </w:r>
+      <w:r>
+        <w:br/>
+        <w:t>train = pd.read_csv(</w:t>
+      </w:r>
+      <w:r>
+        <w:rPr>
+          <w:color w:val="6AAB73"/>
+        </w:rPr>
+        <w:t>"fashion-mnist_train.csv"</w:t>
+      </w:r>
+      <w:r>
+        <w:t>)</w:t>
+      </w:r>
+      <w:r>
+        <w:br/>
+      </w:r>
+      <w:r>
+        <w:br/>
+        <w:t xml:space="preserve">y = train.loc[:, </w:t>
+      </w:r>
+      <w:r>
+        <w:rPr>
+          <w:color w:val="6AAB73"/>
+        </w:rPr>
+        <w:t>"label"</w:t>
+      </w:r>
+      <w:r>
+        <w:t>].values</w:t>
+      </w:r>
+      <w:r>
+        <w:br/>
+        <w:t>x = train.loc[:,</w:t>
+      </w:r>
+      <w:r>
+        <w:rPr>
+          <w:color w:val="6AAB73"/>
+        </w:rPr>
+        <w:t>"pixel1"</w:t>
+      </w:r>
+      <w:r>
+        <w:t>:].values</w:t>
+      </w:r>
+      <w:r>
+        <w:br/>
+      </w:r>
+      <w:r>
+        <w:br/>
+      </w:r>
+      <w:r>
+        <w:rPr>
+          <w:color w:val="8888C6"/>
+        </w:rPr>
+        <w:t>print</w:t>
+      </w:r>
+      <w:r>
+        <w:t>(x.shape)</w:t>
+      </w:r>
+      <w:r>
+        <w:br/>
+      </w:r>
+      <w:r>
+        <w:rPr>
+          <w:color w:val="8888C6"/>
+        </w:rPr>
+        <w:t>print</w:t>
+      </w:r>
+      <w:r>
+        <w:t>(y)</w:t>
+      </w:r>
+      <w:r>
+        <w:br/>
+      </w:r>
+      <w:r>
+        <w:br/>
+      </w:r>
+      <w:r>
+        <w:rPr>
+          <w:color w:val="CF8E6D"/>
+        </w:rPr>
+        <w:t xml:space="preserve">def </w:t>
+      </w:r>
+      <w:r>
+        <w:rPr>
+          <w:color w:val="56A8F5"/>
+        </w:rPr>
+        <w:t>plot_digits</w:t>
+      </w:r>
+      <w:r>
+        <w:t>(data):</w:t>
+      </w:r>
+      <w:r>
+        <w:br/>
+        <w:t xml:space="preserve">    fig, axes = plt.subplots(</w:t>
+      </w:r>
+      <w:r>
+        <w:rPr>
+          <w:color w:val="2AACB8"/>
+        </w:rPr>
+        <w:t>4</w:t>
+      </w:r>
+      <w:r>
+        <w:t xml:space="preserve">, </w:t>
+      </w:r>
+      <w:r>
+        <w:rPr>
+          <w:color w:val="2AACB8"/>
+        </w:rPr>
+        <w:t>10</w:t>
+      </w:r>
+      <w:r>
+        <w:t xml:space="preserve">, </w:t>
+      </w:r>
+      <w:r>
+        <w:rPr>
+          <w:color w:val="AA4926"/>
+        </w:rPr>
+        <w:t>figsize</w:t>
+      </w:r>
+      <w:r>
+        <w:t>=(</w:t>
+      </w:r>
+      <w:r>
+        <w:rPr>
+          <w:color w:val="2AACB8"/>
+        </w:rPr>
+        <w:t>10</w:t>
+      </w:r>
+      <w:r>
+        <w:t xml:space="preserve">, </w:t>
+      </w:r>
+      <w:r>
+        <w:rPr>
+          <w:color w:val="2AACB8"/>
+        </w:rPr>
+        <w:t>4</w:t>
+      </w:r>
+      <w:r>
+        <w:t>),</w:t>
+      </w:r>
+      <w:r>
+        <w:br/>
+        <w:t xml:space="preserve">                             </w:t>
+      </w:r>
+      <w:r>
+        <w:rPr>
+          <w:color w:val="AA4926"/>
+        </w:rPr>
+        <w:t>subplot_kw</w:t>
+      </w:r>
+      <w:r>
+        <w:t>={</w:t>
+      </w:r>
+      <w:r>
+        <w:rPr>
+          <w:color w:val="6AAB73"/>
+        </w:rPr>
+        <w:t>'xticks'</w:t>
+      </w:r>
+      <w:r>
+        <w:t xml:space="preserve">:[], </w:t>
+      </w:r>
+      <w:r>
+        <w:rPr>
+          <w:color w:val="6AAB73"/>
+        </w:rPr>
+        <w:t>'yticks'</w:t>
+      </w:r>
+      <w:r>
+        <w:t>:[]},</w:t>
+      </w:r>
+      <w:r>
+        <w:br/>
+        <w:t xml:space="preserve">                             </w:t>
+      </w:r>
+      <w:r>
+        <w:rPr>
+          <w:color w:val="AA4926"/>
+        </w:rPr>
+        <w:t>gridspec_kw</w:t>
+      </w:r>
+      <w:r>
+        <w:t>=</w:t>
+      </w:r>
+      <w:r>
+        <w:rPr>
+          <w:color w:val="8888C6"/>
+        </w:rPr>
+        <w:t>dict</w:t>
+      </w:r>
+      <w:r>
+        <w:t>(</w:t>
+      </w:r>
+      <w:r>
+        <w:rPr>
+          <w:color w:val="AA4926"/>
+        </w:rPr>
+        <w:t>hspace</w:t>
+      </w:r>
+      <w:r>
+        <w:t>=</w:t>
+      </w:r>
+      <w:r>
+        <w:rPr>
+          <w:color w:val="2AACB8"/>
+        </w:rPr>
+        <w:t>0.1</w:t>
+      </w:r>
+      <w:r>
+        <w:t xml:space="preserve">, </w:t>
+      </w:r>
+      <w:r>
+        <w:rPr>
+          <w:color w:val="AA4926"/>
+        </w:rPr>
+        <w:t>wspace</w:t>
+      </w:r>
+      <w:r>
+        <w:t>=</w:t>
+      </w:r>
+      <w:r>
+        <w:rPr>
+          <w:color w:val="2AACB8"/>
+        </w:rPr>
+        <w:t>0.1</w:t>
+      </w:r>
+      <w:r>
+        <w:t>))</w:t>
+      </w:r>
+    </w:p>
+    <w:p>
+      <w:pPr>
+        <w:pStyle w:val="13"/>
+      </w:pPr>
+      <w:r>
+        <w:lastRenderedPageBreak/>
+        <w:t>Продолжение – листинг 4</w:t>
+      </w:r>
+    </w:p>
+    <w:p>
+      <w:pPr>
+        <w:pStyle w:val="a6"/>
+      </w:pPr>
+      <w:r>
+        <w:t xml:space="preserve">    </w:t>
+      </w:r>
+      <w:r>
+        <w:rPr>
+          <w:color w:val="CF8E6D"/>
+        </w:rPr>
+        <w:t xml:space="preserve">for </w:t>
+      </w:r>
+      <w:r>
+        <w:t xml:space="preserve">i, ax </w:t>
+      </w:r>
+      <w:r>
+        <w:rPr>
+          <w:color w:val="CF8E6D"/>
+        </w:rPr>
+        <w:t xml:space="preserve">in </w:t>
+      </w:r>
+      <w:r>
+        <w:rPr>
+          <w:color w:val="8888C6"/>
+        </w:rPr>
+        <w:t>enumerate</w:t>
+      </w:r>
+      <w:r>
+        <w:t>(axes.flat):</w:t>
+      </w:r>
+      <w:r>
+        <w:br/>
+        <w:t xml:space="preserve">        ax.imshow(data[i].reshape(</w:t>
+      </w:r>
+      <w:r>
+        <w:rPr>
+          <w:color w:val="2AACB8"/>
+        </w:rPr>
+        <w:t>28</w:t>
+      </w:r>
+      <w:r>
+        <w:t xml:space="preserve">, </w:t>
+      </w:r>
+      <w:r>
+        <w:rPr>
+          <w:color w:val="2AACB8"/>
+        </w:rPr>
+        <w:t>28</w:t>
+      </w:r>
+      <w:r>
+        <w:t>),</w:t>
+      </w:r>
+      <w:r>
+        <w:br/>
+        <w:t xml:space="preserve">                  </w:t>
+      </w:r>
+      <w:r>
+        <w:rPr>
+          <w:color w:val="AA4926"/>
+        </w:rPr>
+        <w:t>cmap</w:t>
+      </w:r>
+      <w:r>
+        <w:t>=</w:t>
+      </w:r>
+      <w:r>
+        <w:rPr>
+          <w:color w:val="6AAB73"/>
+        </w:rPr>
+        <w:t>'binary'</w:t>
+      </w:r>
+      <w:r>
+        <w:t xml:space="preserve">, </w:t>
+      </w:r>
+      <w:r>
+        <w:rPr>
+          <w:color w:val="AA4926"/>
+        </w:rPr>
+        <w:t>interpolation</w:t>
+      </w:r>
+      <w:r>
+        <w:t>=</w:t>
+      </w:r>
+      <w:r>
+        <w:rPr>
+          <w:color w:val="6AAB73"/>
+        </w:rPr>
+        <w:t>'nearest'</w:t>
+      </w:r>
+      <w:r>
+        <w:t>,</w:t>
+      </w:r>
+      <w:r>
+        <w:br/>
+        <w:t xml:space="preserve">                  </w:t>
+      </w:r>
+      <w:r>
+        <w:rPr>
+          <w:color w:val="AA4926"/>
+        </w:rPr>
+        <w:t>clim</w:t>
+      </w:r>
+      <w:r>
+        <w:t>=(</w:t>
+      </w:r>
+      <w:r>
+        <w:rPr>
+          <w:color w:val="2AACB8"/>
+        </w:rPr>
+        <w:t>0</w:t>
+      </w:r>
+      <w:r>
+        <w:t xml:space="preserve">, </w:t>
+      </w:r>
+      <w:r>
+        <w:rPr>
+          <w:color w:val="2AACB8"/>
+        </w:rPr>
+        <w:t>16</w:t>
+      </w:r>
+      <w:r>
+        <w:t>))</w:t>
+      </w:r>
+      <w:r>
+        <w:br/>
+        <w:t xml:space="preserve">    plt.show()</w:t>
+      </w:r>
+      <w:r>
+        <w:br/>
+      </w:r>
+      <w:r>
+        <w:br/>
+      </w:r>
+      <w:r>
+        <w:br/>
+        <w:t>standardized_data = StandardScaler().fit_transform(x)</w:t>
+      </w:r>
+      <w:r>
+        <w:br/>
+      </w:r>
+      <w:r>
+        <w:rPr>
+          <w:color w:val="8888C6"/>
+        </w:rPr>
+        <w:t>print</w:t>
+      </w:r>
+      <w:r>
+        <w:t>(standardized_data.shape)</w:t>
+      </w:r>
+      <w:r>
+        <w:br/>
+      </w:r>
+      <w:r>
+        <w:br/>
+        <w:t>x_subset = x[</w:t>
+      </w:r>
+      <w:r>
+        <w:rPr>
+          <w:color w:val="2AACB8"/>
+        </w:rPr>
+        <w:t>0</w:t>
+      </w:r>
+      <w:r>
+        <w:t>:</w:t>
+      </w:r>
+      <w:r>
+        <w:rPr>
+          <w:color w:val="2AACB8"/>
+        </w:rPr>
+        <w:t>10000</w:t>
+      </w:r>
+      <w:r>
+        <w:t>]</w:t>
+      </w:r>
+      <w:r>
+        <w:br/>
+        <w:t>y_subset = y[</w:t>
+      </w:r>
+      <w:r>
+        <w:rPr>
+          <w:color w:val="2AACB8"/>
+        </w:rPr>
+        <w:t>0</w:t>
+      </w:r>
+      <w:r>
+        <w:t>:</w:t>
+      </w:r>
+      <w:r>
+        <w:rPr>
+          <w:color w:val="2AACB8"/>
+        </w:rPr>
+        <w:t>10000</w:t>
+      </w:r>
+      <w:r>
+        <w:t>]</w:t>
+      </w:r>
+      <w:r>
+        <w:br/>
+      </w:r>
+      <w:r>
+        <w:br/>
+      </w:r>
+      <w:r>
+        <w:rPr>
+          <w:color w:val="8888C6"/>
+        </w:rPr>
+        <w:t>print</w:t>
+      </w:r>
+      <w:r>
+        <w:t>(np.unique(y_subset))</w:t>
+      </w:r>
+      <w:r>
+        <w:br/>
+        <w:t>tsne = TSNE(</w:t>
+      </w:r>
+      <w:r>
+        <w:rPr>
+          <w:color w:val="AA4926"/>
+        </w:rPr>
+        <w:t xml:space="preserve">random_state </w:t>
+      </w:r>
+      <w:r>
+        <w:t xml:space="preserve">= </w:t>
+      </w:r>
+      <w:r>
+        <w:rPr>
+          <w:color w:val="2AACB8"/>
+        </w:rPr>
+        <w:t>42</w:t>
+      </w:r>
+      <w:r>
+        <w:t xml:space="preserve">, </w:t>
+      </w:r>
+      <w:r>
+        <w:rPr>
+          <w:color w:val="AA4926"/>
+        </w:rPr>
+        <w:t>n_components</w:t>
+      </w:r>
+      <w:r>
+        <w:t>=</w:t>
+      </w:r>
+      <w:r>
+        <w:rPr>
+          <w:color w:val="2AACB8"/>
+        </w:rPr>
+        <w:t>2</w:t>
+      </w:r>
+      <w:r>
+        <w:t>,</w:t>
+      </w:r>
+      <w:r>
+        <w:rPr>
+          <w:color w:val="AA4926"/>
+        </w:rPr>
+        <w:t>verbose</w:t>
+      </w:r>
+      <w:r>
+        <w:t>=</w:t>
+      </w:r>
+      <w:r>
+        <w:rPr>
+          <w:color w:val="2AACB8"/>
+        </w:rPr>
+        <w:t>0</w:t>
+      </w:r>
+      <w:r>
+        <w:t xml:space="preserve">, </w:t>
+      </w:r>
+      <w:r>
+        <w:rPr>
+          <w:color w:val="AA4926"/>
+        </w:rPr>
+        <w:t>perplexity</w:t>
+      </w:r>
+      <w:r>
+        <w:t>=</w:t>
+      </w:r>
+      <w:r>
+        <w:rPr>
+          <w:color w:val="2AACB8"/>
+        </w:rPr>
+        <w:t>70</w:t>
+      </w:r>
+      <w:r>
+        <w:t xml:space="preserve">, </w:t>
+      </w:r>
+      <w:r>
+        <w:rPr>
+          <w:color w:val="AA4926"/>
+        </w:rPr>
+        <w:t>n_iter</w:t>
+      </w:r>
+      <w:r>
+        <w:t>=</w:t>
+      </w:r>
+      <w:r>
+        <w:rPr>
+          <w:color w:val="2AACB8"/>
+        </w:rPr>
+        <w:t>300</w:t>
+      </w:r>
+      <w:r>
+        <w:t>).fit_transform(x_subset)</w:t>
+      </w:r>
+      <w:r>
+        <w:br/>
+      </w:r>
+      <w:r>
+        <w:br/>
+        <w:t xml:space="preserve">plt.scatter(tsne[:, </w:t>
+      </w:r>
+      <w:r>
+        <w:rPr>
+          <w:color w:val="2AACB8"/>
+        </w:rPr>
+        <w:t>0</w:t>
+      </w:r>
+      <w:r>
+        <w:t xml:space="preserve">], tsne[:, </w:t>
+      </w:r>
+      <w:r>
+        <w:rPr>
+          <w:color w:val="2AACB8"/>
+        </w:rPr>
+        <w:t>1</w:t>
+      </w:r>
+      <w:r>
+        <w:t xml:space="preserve">], </w:t>
+      </w:r>
+      <w:r>
+        <w:rPr>
+          <w:color w:val="AA4926"/>
+        </w:rPr>
+        <w:t>s</w:t>
+      </w:r>
+      <w:r>
+        <w:t xml:space="preserve">= </w:t>
+      </w:r>
+      <w:r>
+        <w:rPr>
+          <w:color w:val="2AACB8"/>
+        </w:rPr>
+        <w:t>5</w:t>
+      </w:r>
+      <w:r>
+        <w:t xml:space="preserve">, </w:t>
+      </w:r>
+      <w:r>
+        <w:rPr>
+          <w:color w:val="AA4926"/>
+        </w:rPr>
+        <w:t>c</w:t>
+      </w:r>
+      <w:r>
+        <w:t xml:space="preserve">=y_subset, </w:t>
+      </w:r>
+      <w:r>
+        <w:rPr>
+          <w:color w:val="AA4926"/>
+        </w:rPr>
+        <w:t>cmap</w:t>
+      </w:r>
+      <w:r>
+        <w:t>=</w:t>
+      </w:r>
+      <w:r>
+        <w:rPr>
+          <w:color w:val="6AAB73"/>
+        </w:rPr>
+        <w:t>'Spectral'</w:t>
+      </w:r>
+      <w:r>
+        <w:t>)</w:t>
+      </w:r>
+      <w:r>
+        <w:br/>
+        <w:t>plt.gca().set_aspect(</w:t>
+      </w:r>
+      <w:r>
+        <w:rPr>
+          <w:color w:val="6AAB73"/>
+        </w:rPr>
+        <w:t>'equal'</w:t>
+      </w:r>
+      <w:r>
+        <w:t xml:space="preserve">, </w:t>
+      </w:r>
+      <w:r>
+        <w:rPr>
+          <w:color w:val="6AAB73"/>
+        </w:rPr>
+        <w:t>'datalim'</w:t>
+      </w:r>
+      <w:r>
+        <w:t>)</w:t>
+      </w:r>
+      <w:r>
+        <w:br/>
+        <w:t>plt.colorbar(</w:t>
+      </w:r>
+      <w:r>
+        <w:rPr>
+          <w:color w:val="AA4926"/>
+        </w:rPr>
+        <w:t>boundaries</w:t>
+      </w:r>
+      <w:r>
+        <w:t>=np.arange(</w:t>
+      </w:r>
+      <w:r>
+        <w:rPr>
+          <w:color w:val="2AACB8"/>
+        </w:rPr>
+        <w:t>11</w:t>
+      </w:r>
+      <w:r>
+        <w:t>)-</w:t>
+      </w:r>
+      <w:r>
+        <w:rPr>
+          <w:color w:val="2AACB8"/>
+        </w:rPr>
+        <w:t>0.5</w:t>
+      </w:r>
+      <w:r>
+        <w:t>).set_ticks(np.arange(</w:t>
+      </w:r>
+      <w:r>
+        <w:rPr>
+          <w:color w:val="2AACB8"/>
+        </w:rPr>
+        <w:t>10</w:t>
+      </w:r>
+      <w:r>
+        <w:t>))</w:t>
+      </w:r>
+      <w:r>
+        <w:br/>
+        <w:t>plt.title(</w:t>
+      </w:r>
+      <w:r>
+        <w:rPr>
+          <w:color w:val="6AAB73"/>
+        </w:rPr>
+        <w:t>'Fashion MNIST t-SNE'</w:t>
+      </w:r>
+      <w:r>
+        <w:t xml:space="preserve">, </w:t>
+      </w:r>
+      <w:r>
+        <w:rPr>
+          <w:color w:val="AA4926"/>
+        </w:rPr>
+        <w:t>fontsize</w:t>
+      </w:r>
+      <w:r>
+        <w:t>=</w:t>
+      </w:r>
+      <w:r>
+        <w:rPr>
+          <w:color w:val="2AACB8"/>
+        </w:rPr>
+        <w:t>24</w:t>
+      </w:r>
+      <w:r>
+        <w:t>)</w:t>
+      </w:r>
+      <w:r>
+        <w:br/>
+        <w:t>plt.show()</w:t>
+      </w:r>
+    </w:p>
+    <w:p>
+      <w:pPr>
         <w:pStyle w:val="a8"/>
-      </w:pPr>
-      <w:r>
-        <w:lastRenderedPageBreak/>
-        <w:t xml:space="preserve">7. Выполнить визуализацию многомерных данных, используя UMAP с различными параметрами </w:t>
-      </w:r>
-      <w:proofErr w:type="spellStart"/>
-      <w:r>
-        <w:t>n_neighbors</w:t>
-      </w:r>
-      <w:proofErr w:type="spellEnd"/>
-      <w:r>
-        <w:t xml:space="preserve"> и </w:t>
-      </w:r>
-      <w:proofErr w:type="spellStart"/>
-      <w:r>
-        <w:t>min_dist</w:t>
-      </w:r>
-      <w:proofErr w:type="spellEnd"/>
-      <w:r>
-        <w:t xml:space="preserve">. Рассчитать время работы алгоритма с помощью библиотеки </w:t>
-      </w:r>
-      <w:proofErr w:type="spellStart"/>
-      <w:r>
-        <w:t>time</w:t>
-      </w:r>
-      <w:proofErr w:type="spellEnd"/>
-      <w:r>
-        <w:t xml:space="preserve"> и сравнить его с временем работы t-SNE</w:t>
+        <w:rPr>
+          <w:lang w:val="en-US"/>
+        </w:rPr>
+      </w:pPr>
+    </w:p>
+    <w:p>
+      <w:pPr>
+        <w:pStyle w:val="a8"/>
+      </w:pPr>
+      <w:r>
+        <w:t>7. Выполнить визуализацию многомерных данных, используя UMAP с различными параметрами n_neighbors и min_dist. Рассчитать время работы алгоритма с помощью библиотеки time и сравнить его с временем работы t-SNE</w:t>
       </w:r>
       <w:r>
         <w:t>.</w:t>
@@ -2498,55 +5470,32 @@
         </w:rPr>
         <w:t xml:space="preserve">. 7.1 – </w:t>
       </w:r>
-      <w:proofErr w:type="spellStart"/>
       <w:r>
         <w:rPr>
           <w:lang w:val="en-US"/>
         </w:rPr>
-        <w:t>n_neighbors</w:t>
-      </w:r>
-      <w:proofErr w:type="spellEnd"/>
-      <w:r>
+        <w:t>n_neighbors = 5, min_dist = 0.3</w:t>
+      </w:r>
+    </w:p>
+    <w:p>
+      <w:pPr>
+        <w:pStyle w:val="a8"/>
         <w:rPr>
           <w:lang w:val="en-US"/>
         </w:rPr>
-        <w:t xml:space="preserve"> = 5, </w:t>
-      </w:r>
-      <w:proofErr w:type="spellStart"/>
-      <w:r>
+      </w:pPr>
+    </w:p>
+    <w:p>
+      <w:pPr>
+        <w:pStyle w:val="af9"/>
         <w:rPr>
           <w:lang w:val="en-US"/>
         </w:rPr>
-        <w:t>min_dist</w:t>
-      </w:r>
-      <w:proofErr w:type="spellEnd"/>
-      <w:r>
-        <w:rPr>
-          <w:lang w:val="en-US"/>
-        </w:rPr>
-        <w:t xml:space="preserve"> = 0.3</w:t>
-      </w:r>
-    </w:p>
-    <w:p>
-      <w:pPr>
-        <w:pStyle w:val="a8"/>
-        <w:rPr>
-          <w:lang w:val="en-US"/>
-        </w:rPr>
-      </w:pPr>
-    </w:p>
-    <w:p>
-      <w:pPr>
-        <w:pStyle w:val="af9"/>
-        <w:rPr>
-          <w:lang w:val="en-US"/>
-        </w:rPr>
       </w:pPr>
       <w:r>
         <w:rPr>
           <w:noProof/>
         </w:rPr>
-        <w:lastRenderedPageBreak/>
         <w:drawing>
           <wp:inline distT="0" distB="0" distL="0" distR="0" wp14:anchorId="6AEF9755" wp14:editId="4DBF113D">
             <wp:extent cx="5939790" cy="3479800"/>
@@ -2600,33 +5549,11 @@
         </w:rPr>
         <w:t xml:space="preserve">. 7.2 – </w:t>
       </w:r>
-      <w:proofErr w:type="spellStart"/>
       <w:r>
         <w:rPr>
           <w:lang w:val="en-US"/>
         </w:rPr>
-        <w:t>n_neighbors</w:t>
-      </w:r>
-      <w:proofErr w:type="spellEnd"/>
-      <w:r>
-        <w:rPr>
-          <w:lang w:val="en-US"/>
-        </w:rPr>
-        <w:t xml:space="preserve"> = 50, </w:t>
-      </w:r>
-      <w:proofErr w:type="spellStart"/>
-      <w:r>
-        <w:rPr>
-          <w:lang w:val="en-US"/>
-        </w:rPr>
-        <w:t>min_dist</w:t>
-      </w:r>
-      <w:proofErr w:type="spellEnd"/>
-      <w:r>
-        <w:rPr>
-          <w:lang w:val="en-US"/>
-        </w:rPr>
-        <w:t xml:space="preserve"> = 0.3</w:t>
+        <w:t>n_neighbors = 50, min_dist = 0.3</w:t>
       </w:r>
     </w:p>
     <w:p>
@@ -2700,70 +5627,568 @@
         </w:rPr>
         <w:t xml:space="preserve">. 7.3 – </w:t>
       </w:r>
-      <w:proofErr w:type="spellStart"/>
       <w:r>
         <w:rPr>
           <w:lang w:val="en-US"/>
         </w:rPr>
+        <w:t>n_neighbors = 10, min_dist = 0.03</w:t>
+      </w:r>
+    </w:p>
+    <w:p>
+      <w:pPr>
+        <w:pStyle w:val="a8"/>
+        <w:rPr>
+          <w:lang w:val="en-US"/>
+        </w:rPr>
+      </w:pPr>
+    </w:p>
+    <w:p>
+      <w:pPr>
+        <w:pStyle w:val="a8"/>
+      </w:pPr>
+      <w:r>
+        <w:lastRenderedPageBreak/>
+        <w:t xml:space="preserve">Среднее время работы алгоритма составило 21 секунду, следовательно, можно сделать вывод, что для текущих данных алгоритм </w:t>
+      </w:r>
+      <w:r>
+        <w:rPr>
+          <w:lang w:val="en-US"/>
+        </w:rPr>
+        <w:t>t</w:t>
+      </w:r>
+      <w:r>
+        <w:t>-</w:t>
+      </w:r>
+      <w:r>
+        <w:rPr>
+          <w:lang w:val="en-US"/>
+        </w:rPr>
+        <w:t>sne</w:t>
+      </w:r>
+      <w:r>
+        <w:t xml:space="preserve"> подходит лучше.</w:t>
+      </w:r>
+    </w:p>
+    <w:p>
+      <w:pPr>
+        <w:pStyle w:val="a8"/>
+      </w:pPr>
+    </w:p>
+    <w:p>
+      <w:pPr>
+        <w:pStyle w:val="13"/>
+      </w:pPr>
+      <w:r>
+        <w:t>Приложение 5 – Код программы</w:t>
+      </w:r>
+    </w:p>
+    <w:p>
+      <w:pPr>
+        <w:pStyle w:val="a6"/>
+      </w:pPr>
+      <w:r>
+        <w:rPr>
+          <w:color w:val="CF8E6D"/>
+        </w:rPr>
+        <w:t xml:space="preserve">import </w:t>
+      </w:r>
+      <w:r>
+        <w:t xml:space="preserve">pandas </w:t>
+      </w:r>
+      <w:r>
+        <w:rPr>
+          <w:color w:val="CF8E6D"/>
+        </w:rPr>
+        <w:t xml:space="preserve">as </w:t>
+      </w:r>
+      <w:r>
+        <w:t>pd</w:t>
+      </w:r>
+      <w:r>
+        <w:br/>
+      </w:r>
+      <w:r>
+        <w:rPr>
+          <w:color w:val="CF8E6D"/>
+        </w:rPr>
+        <w:t xml:space="preserve">import </w:t>
+      </w:r>
+      <w:r>
+        <w:t>umap</w:t>
+      </w:r>
+      <w:r>
+        <w:br/>
+      </w:r>
+      <w:r>
+        <w:rPr>
+          <w:color w:val="CF8E6D"/>
+        </w:rPr>
+        <w:t xml:space="preserve">import </w:t>
+      </w:r>
+      <w:r>
+        <w:t xml:space="preserve">numpy </w:t>
+      </w:r>
+      <w:r>
+        <w:rPr>
+          <w:color w:val="CF8E6D"/>
+        </w:rPr>
+        <w:t xml:space="preserve">as </w:t>
+      </w:r>
+      <w:r>
+        <w:t>np</w:t>
+      </w:r>
+      <w:r>
+        <w:br/>
+      </w:r>
+      <w:r>
+        <w:rPr>
+          <w:color w:val="CF8E6D"/>
+        </w:rPr>
+        <w:t xml:space="preserve">from </w:t>
+      </w:r>
+      <w:r>
+        <w:t xml:space="preserve">time </w:t>
+      </w:r>
+      <w:r>
+        <w:rPr>
+          <w:color w:val="CF8E6D"/>
+        </w:rPr>
+        <w:t xml:space="preserve">import </w:t>
+      </w:r>
+      <w:r>
+        <w:t>time</w:t>
+      </w:r>
+      <w:r>
+        <w:br/>
+      </w:r>
+      <w:r>
+        <w:rPr>
+          <w:color w:val="CF8E6D"/>
+        </w:rPr>
+        <w:t xml:space="preserve">import </w:t>
+      </w:r>
+      <w:r>
+        <w:t xml:space="preserve">matplotlib.pyplot </w:t>
+      </w:r>
+      <w:r>
+        <w:rPr>
+          <w:color w:val="CF8E6D"/>
+        </w:rPr>
+        <w:t xml:space="preserve">as </w:t>
+      </w:r>
+      <w:r>
+        <w:t>plt</w:t>
+      </w:r>
+      <w:r>
+        <w:br/>
+      </w:r>
+      <w:r>
+        <w:br/>
+      </w:r>
+      <w:r>
+        <w:br/>
+        <w:t>start_time = time()</w:t>
+      </w:r>
+      <w:r>
+        <w:br/>
+        <w:t>digits = pd.read_csv(</w:t>
+      </w:r>
+      <w:r>
+        <w:rPr>
+          <w:color w:val="6AAB73"/>
+        </w:rPr>
+        <w:t>"fashion-mnist_train.csv"</w:t>
+      </w:r>
+      <w:r>
+        <w:t>)</w:t>
+      </w:r>
+      <w:r>
+        <w:br/>
+      </w:r>
+      <w:r>
+        <w:br/>
+        <w:t>embedding = umap.UMAP(</w:t>
+      </w:r>
+      <w:r>
+        <w:rPr>
+          <w:color w:val="AA4926"/>
+        </w:rPr>
         <w:t>n_neighbors</w:t>
       </w:r>
-      <w:proofErr w:type="spellEnd"/>
-      <w:r>
+      <w:r>
+        <w:t>=</w:t>
+      </w:r>
+      <w:r>
+        <w:rPr>
+          <w:color w:val="2AACB8"/>
+        </w:rPr>
+        <w:t>10</w:t>
+      </w:r>
+      <w:r>
+        <w:t>,</w:t>
+      </w:r>
+      <w:r>
+        <w:br/>
+        <w:t xml:space="preserve">                      </w:t>
+      </w:r>
+      <w:r>
+        <w:rPr>
+          <w:color w:val="AA4926"/>
+        </w:rPr>
+        <w:t>min_dist</w:t>
+      </w:r>
+      <w:r>
+        <w:t>=</w:t>
+      </w:r>
+      <w:r>
+        <w:rPr>
+          <w:color w:val="2AACB8"/>
+        </w:rPr>
+        <w:t>0.01</w:t>
+      </w:r>
+      <w:r>
+        <w:t>,</w:t>
+      </w:r>
+      <w:r>
+        <w:br/>
+        <w:t xml:space="preserve">                      </w:t>
+      </w:r>
+      <w:r>
+        <w:rPr>
+          <w:color w:val="AA4926"/>
+        </w:rPr>
+        <w:t>metric</w:t>
+      </w:r>
+      <w:r>
+        <w:t>=</w:t>
+      </w:r>
+      <w:r>
+        <w:rPr>
+          <w:color w:val="6AAB73"/>
+        </w:rPr>
+        <w:t>'correlation'</w:t>
+      </w:r>
+      <w:r>
+        <w:t>).fit_transform(digits.iloc[:</w:t>
+      </w:r>
+      <w:r>
+        <w:rPr>
+          <w:color w:val="2AACB8"/>
+        </w:rPr>
+        <w:t>20000</w:t>
+      </w:r>
+      <w:r>
+        <w:t xml:space="preserve">, </w:t>
+      </w:r>
+      <w:r>
+        <w:rPr>
+          <w:color w:val="2AACB8"/>
+        </w:rPr>
+        <w:t>1</w:t>
+      </w:r>
+      <w:r>
+        <w:t>:])</w:t>
+      </w:r>
+      <w:r>
+        <w:br/>
+      </w:r>
+      <w:r>
+        <w:br/>
+      </w:r>
+      <w:r>
+        <w:br/>
+        <w:t>plt.figure(</w:t>
+      </w:r>
+      <w:r>
+        <w:rPr>
+          <w:color w:val="AA4926"/>
+        </w:rPr>
+        <w:t>figsize</w:t>
+      </w:r>
+      <w:r>
+        <w:t>=(</w:t>
+      </w:r>
+      <w:r>
+        <w:rPr>
+          <w:color w:val="2AACB8"/>
+        </w:rPr>
+        <w:t>12</w:t>
+      </w:r>
+      <w:r>
+        <w:t>,</w:t>
+      </w:r>
+      <w:r>
+        <w:rPr>
+          <w:color w:val="2AACB8"/>
+        </w:rPr>
+        <w:t>12</w:t>
+      </w:r>
+      <w:r>
+        <w:t>))</w:t>
+      </w:r>
+      <w:r>
+        <w:br/>
+        <w:t>plt.scatter(embedding[:</w:t>
+      </w:r>
+      <w:r>
+        <w:rPr>
+          <w:color w:val="2AACB8"/>
+        </w:rPr>
+        <w:t>20000</w:t>
+      </w:r>
+      <w:r>
+        <w:t xml:space="preserve">, </w:t>
+      </w:r>
+      <w:r>
+        <w:rPr>
+          <w:color w:val="2AACB8"/>
+        </w:rPr>
+        <w:t>0</w:t>
+      </w:r>
+      <w:r>
+        <w:t>], embedding[:</w:t>
+      </w:r>
+      <w:r>
+        <w:rPr>
+          <w:color w:val="2AACB8"/>
+        </w:rPr>
+        <w:t>20000</w:t>
+      </w:r>
+      <w:r>
+        <w:t xml:space="preserve">, </w:t>
+      </w:r>
+      <w:r>
+        <w:rPr>
+          <w:color w:val="2AACB8"/>
+        </w:rPr>
+        <w:t>1</w:t>
+      </w:r>
+      <w:r>
+        <w:t>],</w:t>
+      </w:r>
+      <w:r>
+        <w:br/>
+        <w:t xml:space="preserve">            </w:t>
+      </w:r>
+      <w:r>
+        <w:rPr>
+          <w:color w:val="AA4926"/>
+        </w:rPr>
+        <w:t>c</w:t>
+      </w:r>
+      <w:r>
+        <w:t>=digits.iloc[:</w:t>
+      </w:r>
+      <w:r>
+        <w:rPr>
+          <w:color w:val="2AACB8"/>
+        </w:rPr>
+        <w:t>20000</w:t>
+      </w:r>
+      <w:r>
+        <w:t xml:space="preserve">, </w:t>
+      </w:r>
+      <w:r>
+        <w:rPr>
+          <w:color w:val="2AACB8"/>
+        </w:rPr>
+        <w:t>0</w:t>
+      </w:r>
+      <w:r>
+        <w:t>],</w:t>
+      </w:r>
+      <w:r>
+        <w:br/>
+        <w:t xml:space="preserve">            </w:t>
+      </w:r>
+      <w:r>
+        <w:rPr>
+          <w:color w:val="AA4926"/>
+        </w:rPr>
+        <w:t>edgecolor</w:t>
+      </w:r>
+      <w:r>
+        <w:t>=</w:t>
+      </w:r>
+      <w:r>
+        <w:rPr>
+          <w:color w:val="6AAB73"/>
+        </w:rPr>
+        <w:t>'none'</w:t>
+      </w:r>
+      <w:r>
+        <w:t>,</w:t>
+      </w:r>
+      <w:r>
+        <w:br/>
+        <w:t xml:space="preserve">            </w:t>
+      </w:r>
+      <w:r>
+        <w:rPr>
+          <w:color w:val="AA4926"/>
+        </w:rPr>
+        <w:t>alpha</w:t>
+      </w:r>
+      <w:r>
+        <w:t>=</w:t>
+      </w:r>
+      <w:r>
+        <w:rPr>
+          <w:color w:val="2AACB8"/>
+        </w:rPr>
+        <w:t>0.80</w:t>
+      </w:r>
+      <w:r>
+        <w:t>,</w:t>
+      </w:r>
+      <w:r>
+        <w:br/>
+        <w:t xml:space="preserve">            </w:t>
+      </w:r>
+      <w:r>
+        <w:rPr>
+          <w:color w:val="AA4926"/>
+        </w:rPr>
+        <w:t>s</w:t>
+      </w:r>
+      <w:r>
+        <w:t>=</w:t>
+      </w:r>
+      <w:r>
+        <w:rPr>
+          <w:color w:val="2AACB8"/>
+        </w:rPr>
+        <w:t>10</w:t>
+      </w:r>
+      <w:r>
+        <w:t>)</w:t>
+      </w:r>
+      <w:r>
+        <w:br/>
+        <w:t>plt.colorbar(</w:t>
+      </w:r>
+      <w:r>
+        <w:rPr>
+          <w:color w:val="AA4926"/>
+        </w:rPr>
+        <w:t>boundaries</w:t>
+      </w:r>
+      <w:r>
+        <w:t>=np.arange(</w:t>
+      </w:r>
+      <w:r>
+        <w:rPr>
+          <w:color w:val="2AACB8"/>
+        </w:rPr>
+        <w:t>11</w:t>
+      </w:r>
+      <w:r>
+        <w:t>)-</w:t>
+      </w:r>
+      <w:r>
+        <w:rPr>
+          <w:color w:val="2AACB8"/>
+        </w:rPr>
+        <w:t>0.5</w:t>
+      </w:r>
+      <w:r>
+        <w:t>).set_ticks(np.arange(</w:t>
+      </w:r>
+      <w:r>
+        <w:rPr>
+          <w:color w:val="2AACB8"/>
+        </w:rPr>
+        <w:t>10</w:t>
+      </w:r>
+      <w:r>
+        <w:t>))</w:t>
+      </w:r>
+      <w:r>
+        <w:br/>
+        <w:t>plt.title(</w:t>
+      </w:r>
+      <w:r>
+        <w:rPr>
+          <w:color w:val="6AAB73"/>
+        </w:rPr>
+        <w:t>'Fashion MNIST UMAP'</w:t>
+      </w:r>
+      <w:r>
+        <w:t xml:space="preserve">, </w:t>
+      </w:r>
+      <w:r>
+        <w:rPr>
+          <w:color w:val="AA4926"/>
+        </w:rPr>
+        <w:t>fontsize</w:t>
+      </w:r>
+      <w:r>
+        <w:t>=</w:t>
+      </w:r>
+      <w:r>
+        <w:rPr>
+          <w:color w:val="2AACB8"/>
+        </w:rPr>
+        <w:t>24</w:t>
+      </w:r>
+      <w:r>
+        <w:t>)</w:t>
+      </w:r>
+      <w:r>
+        <w:br/>
+      </w:r>
+      <w:r>
+        <w:rPr>
+          <w:color w:val="7A7E85"/>
+        </w:rPr>
+        <w:t># plt.axis('off')</w:t>
+      </w:r>
+      <w:r>
+        <w:rPr>
+          <w:color w:val="7A7E85"/>
+        </w:rPr>
+        <w:br/>
+      </w:r>
+      <w:r>
+        <w:t>end_time = time()</w:t>
+      </w:r>
+      <w:r>
+        <w:br/>
+        <w:t>exec_time = end_time - start_time</w:t>
+      </w:r>
+      <w:r>
+        <w:br/>
+      </w:r>
+      <w:r>
+        <w:rPr>
+          <w:color w:val="8888C6"/>
+        </w:rPr>
+        <w:t>print</w:t>
+      </w:r>
+      <w:r>
+        <w:t>(</w:t>
+      </w:r>
+      <w:r>
+        <w:rPr>
+          <w:color w:val="6AAB73"/>
+        </w:rPr>
+        <w:t>"Time: "</w:t>
+      </w:r>
+      <w:r>
+        <w:t>, exec_time)</w:t>
+      </w:r>
+      <w:r>
+        <w:br/>
+        <w:t>plt.show()</w:t>
+      </w:r>
+    </w:p>
+    <w:p>
+      <w:pPr>
+        <w:pStyle w:val="a8"/>
         <w:rPr>
           <w:lang w:val="en-US"/>
         </w:rPr>
-        <w:t xml:space="preserve"> = 10, </w:t>
-      </w:r>
-      <w:proofErr w:type="spellStart"/>
-      <w:r>
-        <w:rPr>
-          <w:lang w:val="en-US"/>
-        </w:rPr>
-        <w:t>min_dist</w:t>
-      </w:r>
-      <w:proofErr w:type="spellEnd"/>
-      <w:r>
-        <w:rPr>
-          <w:lang w:val="en-US"/>
-        </w:rPr>
-        <w:t xml:space="preserve"> = 0.03</w:t>
-      </w:r>
-    </w:p>
-    <w:p>
-      <w:pPr>
-        <w:pStyle w:val="a8"/>
-        <w:rPr>
-          <w:lang w:val="en-US"/>
-        </w:rPr>
-      </w:pPr>
-    </w:p>
-    <w:p>
-      <w:pPr>
-        <w:pStyle w:val="a8"/>
-      </w:pPr>
-      <w:r>
-        <w:t xml:space="preserve">Среднее время работы алгоритма составило 21 секунду, следовательно, можно сделать вывод, что для текущих данных алгоритм </w:t>
-      </w:r>
-      <w:r>
-        <w:rPr>
-          <w:lang w:val="en-US"/>
-        </w:rPr>
-        <w:t>t</w:t>
-      </w:r>
-      <w:r>
-        <w:t>-</w:t>
-      </w:r>
-      <w:proofErr w:type="spellStart"/>
-      <w:r>
-        <w:rPr>
-          <w:lang w:val="en-US"/>
-        </w:rPr>
-        <w:t>sne</w:t>
-      </w:r>
-      <w:proofErr w:type="spellEnd"/>
-      <w:r>
-        <w:t xml:space="preserve"> подходит лучше.</w:t>
-      </w:r>
+      </w:pPr>
     </w:p>
     <w:sectPr>
       <w:pgSz w:w="11906" w:h="16838"/>
@@ -3660,6 +7085,7 @@
   <w:style w:type="character" w:default="1" w:styleId="a0">
     <w:name w:val="Default Paragraph Font"/>
     <w:uiPriority w:val="1"/>
+    <w:semiHidden/>
     <w:unhideWhenUsed/>
   </w:style>
   <w:style w:type="table" w:default="1" w:styleId="a1">

</xml_diff>